<commit_message>
RSA integration tests pass! from file to encryption and back
</commit_message>
<xml_diff>
--- a/Assessments/Intro To Java/rsa encryption/ProgramminginJava-2013-14-SEM2-Assign2(1).docx
+++ b/Assessments/Intro To Java/rsa encryption/ProgramminginJava-2013-14-SEM2-Assign2(1).docx
@@ -1,6 +1,6 @@
 
 <file path=word/document.xml><?xml version="1.0" encoding="utf-8"?>
-<w:document xmlns:wpc="http://schemas.microsoft.com/office/word/2010/wordprocessingCanvas" xmlns:mc="http://schemas.openxmlformats.org/markup-compatibility/2006" xmlns:o="urn:schemas-microsoft-com:office:office" xmlns:r="http://schemas.openxmlformats.org/officeDocument/2006/relationships" xmlns:m="http://schemas.openxmlformats.org/officeDocument/2006/math" xmlns:v="urn:schemas-microsoft-com:vml" xmlns:wp14="http://schemas.microsoft.com/office/word/2010/wordprocessingDrawing" xmlns:wp="http://schemas.openxmlformats.org/drawingml/2006/wordprocessingDrawing" xmlns:w10="urn:schemas-microsoft-com:office:word" xmlns:w="http://schemas.openxmlformats.org/wordprocessingml/2006/main" xmlns:w14="http://schemas.microsoft.com/office/word/2010/wordml" xmlns:wpg="http://schemas.microsoft.com/office/word/2010/wordprocessingGroup" xmlns:wpi="http://schemas.microsoft.com/office/word/2010/wordprocessingInk" xmlns:wne="http://schemas.microsoft.com/office/word/2006/wordml" xmlns:wps="http://schemas.microsoft.com/office/word/2010/wordprocessingShape" mc:Ignorable="w14 wp14">
+<w:document xmlns:wpc="http://schemas.microsoft.com/office/word/2010/wordprocessingCanvas" xmlns:mc="http://schemas.openxmlformats.org/markup-compatibility/2006" xmlns:o="urn:schemas-microsoft-com:office:office" xmlns:r="http://schemas.openxmlformats.org/officeDocument/2006/relationships" xmlns:m="http://schemas.openxmlformats.org/officeDocument/2006/math" xmlns:v="urn:schemas-microsoft-com:vml" xmlns:wp14="http://schemas.microsoft.com/office/word/2010/wordprocessingDrawing" xmlns:wp="http://schemas.openxmlformats.org/drawingml/2006/wordprocessingDrawing" xmlns:w10="urn:schemas-microsoft-com:office:word" xmlns:w="http://schemas.openxmlformats.org/wordprocessingml/2006/main" xmlns:w14="http://schemas.microsoft.com/office/word/2010/wordml" xmlns:w15="http://schemas.microsoft.com/office/word/2012/wordml" xmlns:wpg="http://schemas.microsoft.com/office/word/2010/wordprocessingGroup" xmlns:wpi="http://schemas.microsoft.com/office/word/2010/wordprocessingInk" xmlns:wne="http://schemas.microsoft.com/office/word/2006/wordml" xmlns:wps="http://schemas.microsoft.com/office/word/2010/wordprocessingShape" mc:Ignorable="w14 w15 wp14">
   <w:body>
     <w:p>
       <w:pPr>
@@ -519,7 +519,6 @@
         </w:rPr>
         <w:tab/>
       </w:r>
-      <w:proofErr w:type="gramStart"/>
       <w:r>
         <w:rPr>
           <w:rFonts w:ascii="Arial" w:hAnsi="Arial"/>
@@ -586,7 +585,6 @@
         </w:rPr>
         <w:t>.</w:t>
       </w:r>
-      <w:proofErr w:type="gramEnd"/>
       <w:r>
         <w:rPr>
           <w:rFonts w:ascii="Arial" w:hAnsi="Arial"/>
@@ -631,7 +629,7 @@
         <w:rPr>
           <w:rFonts w:ascii="Arial" w:hAnsi="Arial"/>
           <w:noProof/>
-          <w:lang w:val="en-GB" w:eastAsia="zh-CN"/>
+          <w:lang w:val="en-GB" w:eastAsia="en-GB"/>
         </w:rPr>
         <mc:AlternateContent>
           <mc:Choice Requires="wps">
@@ -703,25 +701,7 @@
                                 <w:bCs/>
                                 <w:sz w:val="22"/>
                               </w:rPr>
-                              <w:t xml:space="preserve">A word processed document that contains the complete source code and screenshots as proof of working. In addition, a technical report as a Word or </w:t>
-                            </w:r>
-                            <w:proofErr w:type="spellStart"/>
-                            <w:r>
-                              <w:rPr>
-                                <w:rFonts w:ascii="Arial" w:hAnsi="Arial"/>
-                                <w:bCs/>
-                                <w:sz w:val="22"/>
-                              </w:rPr>
-                              <w:t>pdf</w:t>
-                            </w:r>
-                            <w:proofErr w:type="spellEnd"/>
-                            <w:r>
-                              <w:rPr>
-                                <w:rFonts w:ascii="Arial" w:hAnsi="Arial"/>
-                                <w:bCs/>
-                                <w:sz w:val="22"/>
-                              </w:rPr>
-                              <w:t xml:space="preserve"> document of up to 2,000 words describing the design, implementation and testing of the application must be submitted. You may find it easier to bundle source code files and the Word document into a compressed archive. In all cases, the documents and any overarching zip should have only your UCS </w:t>
+                              <w:t xml:space="preserve">A word processed document that contains the complete source code and screenshots as proof of working. In addition, a technical report as a Word or pdf document of up to 2,000 words describing the design, implementation and testing of the application must be submitted. You may find it easier to bundle source code files and the Word document into a compressed archive. In all cases, the documents and any overarching zip should have only your UCS </w:t>
                             </w:r>
                             <w:proofErr w:type="spellStart"/>
                             <w:r>
@@ -753,7 +733,7 @@
               </wp:inline>
             </w:drawing>
           </mc:Choice>
-          <mc:Fallback xmlns:w15="http://schemas.microsoft.com/office/word/2012/wordml">
+          <mc:Fallback>
             <w:pict>
               <v:shapetype w14:anchorId="54FE2C72" id="_x0000_t202" coordsize="21600,21600" o:spt="202" path="m,l,21600r21600,l21600,xe">
                 <v:stroke joinstyle="miter"/>
@@ -794,55 +774,25 @@
                           <w:bCs/>
                           <w:sz w:val="22"/>
                         </w:rPr>
-                        <w:t xml:space="preserve">A word processed document that contains the </w:t>
+                        <w:t xml:space="preserve">A word processed document that contains the complete source code and screenshots as proof of working. In addition, a technical report as a Word or pdf document of up to 2,000 words describing the design, implementation and testing of the application must be submitted. You may find it easier to bundle source code files and the Word document into a compressed archive. In all cases, the documents and any overarching zip should have only your UCS </w:t>
                       </w:r>
+                      <w:proofErr w:type="spellStart"/>
                       <w:r>
                         <w:rPr>
                           <w:rFonts w:ascii="Arial" w:hAnsi="Arial"/>
                           <w:bCs/>
                           <w:sz w:val="22"/>
                         </w:rPr>
-                        <w:t>complete source code and screenshots as proof of working. In addition, a technical report as a Word or pdf document of up to 2,000 words describing the design, implementation and testing of the application must be submitted.</w:t>
+                        <w:t>studentid</w:t>
                       </w:r>
+                      <w:proofErr w:type="spellEnd"/>
                       <w:r>
                         <w:rPr>
                           <w:rFonts w:ascii="Arial" w:hAnsi="Arial"/>
                           <w:bCs/>
                           <w:sz w:val="22"/>
                         </w:rPr>
-                        <w:t xml:space="preserve"> You may find it easier to bundle source code files and the Word document into a compresse</w:t>
-                      </w:r>
-                      <w:r>
-                        <w:rPr>
-                          <w:rFonts w:ascii="Arial" w:hAnsi="Arial"/>
-                          <w:bCs/>
-                          <w:sz w:val="22"/>
-                        </w:rPr>
-                        <w:t xml:space="preserve">d archive. In all cases, the </w:t>
-                      </w:r>
-                      <w:r>
-                        <w:rPr>
-                          <w:rFonts w:ascii="Arial" w:hAnsi="Arial"/>
-                          <w:bCs/>
-                          <w:sz w:val="22"/>
-                        </w:rPr>
-                        <w:t>document</w:t>
-                      </w:r>
-                      <w:r>
-                        <w:rPr>
-                          <w:rFonts w:ascii="Arial" w:hAnsi="Arial"/>
-                          <w:bCs/>
-                          <w:sz w:val="22"/>
-                        </w:rPr>
-                        <w:t>s</w:t>
-                      </w:r>
-                      <w:r>
-                        <w:rPr>
-                          <w:rFonts w:ascii="Arial" w:hAnsi="Arial"/>
-                          <w:bCs/>
-                          <w:sz w:val="22"/>
-                        </w:rPr>
-                        <w:t xml:space="preserve"> and any overarching zip should have only your UCS studentid as its identifier. </w:t>
+                        <w:t xml:space="preserve"> as its identifier. </w:t>
                       </w:r>
                     </w:p>
                   </w:txbxContent>
@@ -868,7 +818,7 @@
         <w:rPr>
           <w:rFonts w:ascii="Arial" w:hAnsi="Arial"/>
           <w:noProof/>
-          <w:lang w:val="en-GB" w:eastAsia="zh-CN"/>
+          <w:lang w:val="en-GB" w:eastAsia="en-GB"/>
         </w:rPr>
         <mc:AlternateContent>
           <mc:Choice Requires="wps">
@@ -1081,7 +1031,7 @@
               </wp:anchor>
             </w:drawing>
           </mc:Choice>
-          <mc:Fallback xmlns:w15="http://schemas.microsoft.com/office/word/2012/wordml">
+          <mc:Fallback>
             <w:pict>
               <v:shape w14:anchorId="48432C97" id="Text Box 4" o:spid="_x0000_s1027" type="#_x0000_t202" style="position:absolute;margin-left:0;margin-top:3.65pt;width:492.05pt;height:102.75pt;z-index:251659264;visibility:visible;mso-wrap-style:square;mso-width-percent:0;mso-height-percent:0;mso-wrap-distance-left:9pt;mso-wrap-distance-top:0;mso-wrap-distance-right:9pt;mso-wrap-distance-bottom:0;mso-position-horizontal:left;mso-position-horizontal-relative:margin;mso-position-vertical:absolute;mso-position-vertical-relative:text;mso-width-percent:0;mso-height-percent:0;mso-width-relative:page;mso-height-relative:page;v-text-anchor:top" o:gfxdata="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">
                 <v:textbox>
@@ -1303,7 +1253,7 @@
       <w:r>
         <w:rPr>
           <w:noProof/>
-          <w:lang w:val="en-GB" w:eastAsia="zh-CN"/>
+          <w:lang w:val="en-GB" w:eastAsia="en-GB"/>
         </w:rPr>
         <mc:AlternateContent>
           <mc:Choice Requires="wps">
@@ -1577,7 +1527,7 @@
               </wp:anchor>
             </w:drawing>
           </mc:Choice>
-          <mc:Fallback xmlns:w15="http://schemas.microsoft.com/office/word/2012/wordml">
+          <mc:Fallback>
             <w:pict>
               <v:shape w14:anchorId="550C0608" id="Text Box 3" o:spid="_x0000_s1028" type="#_x0000_t202" style="position:absolute;margin-left:0;margin-top:.6pt;width:492pt;height:123.75pt;z-index:251663360;visibility:visible;mso-wrap-style:square;mso-width-percent:0;mso-height-percent:0;mso-wrap-distance-left:9pt;mso-wrap-distance-top:0;mso-wrap-distance-right:9pt;mso-wrap-distance-bottom:0;mso-position-horizontal:left;mso-position-horizontal-relative:margin;mso-position-vertical:absolute;mso-position-vertical-relative:text;mso-width-percent:0;mso-height-percent:0;mso-width-relative:page;mso-height-relative:page;v-text-anchor:top" o:gfxdata="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">
                 <v:textbox>
@@ -1598,8 +1548,19 @@
                           <w:sz w:val="22"/>
                           <w:szCs w:val="22"/>
                         </w:rPr>
-                        <w:t>Graduate Headstart</w:t>
+                        <w:t xml:space="preserve">Graduate </w:t>
                       </w:r>
+                      <w:proofErr w:type="spellStart"/>
+                      <w:r>
+                        <w:rPr>
+                          <w:rFonts w:ascii="Arial" w:hAnsi="Arial" w:cs="Arial"/>
+                          <w:b/>
+                          <w:sz w:val="22"/>
+                          <w:szCs w:val="22"/>
+                        </w:rPr>
+                        <w:t>Headstart</w:t>
+                      </w:r>
+                      <w:proofErr w:type="spellEnd"/>
                     </w:p>
                     <w:p>
                       <w:pPr>
@@ -1728,15 +1689,7 @@
                           <w:sz w:val="22"/>
                           <w:szCs w:val="22"/>
                         </w:rPr>
-                        <w:t xml:space="preserve"> </w:t>
-                      </w:r>
-                      <w:r>
-                        <w:rPr>
-                          <w:rFonts w:ascii="Arial" w:hAnsi="Arial" w:cs="Arial"/>
-                          <w:sz w:val="22"/>
-                          <w:szCs w:val="22"/>
-                        </w:rPr>
-                        <w:t>Develop a strategy for using skills in problem-solving, for a short term routine problem or a longer term extended problem</w:t>
+                        <w:t xml:space="preserve"> Develop a strategy for using skills in problem-solving, for a short term routine problem or a longer term extended problem</w:t>
                       </w:r>
                       <w:r>
                         <w:rPr>
@@ -1834,7 +1787,7 @@
         <w:rPr>
           <w:rFonts w:ascii="Arial" w:hAnsi="Arial"/>
           <w:noProof/>
-          <w:lang w:val="en-GB" w:eastAsia="zh-CN"/>
+          <w:lang w:val="en-GB" w:eastAsia="en-GB"/>
         </w:rPr>
         <mc:AlternateContent>
           <mc:Choice Requires="wps">
@@ -1938,7 +1891,7 @@
               </wp:anchor>
             </w:drawing>
           </mc:Choice>
-          <mc:Fallback xmlns:w15="http://schemas.microsoft.com/office/word/2012/wordml">
+          <mc:Fallback>
             <w:pict>
               <v:shape w14:anchorId="534F1A59" id="Text Box 2" o:spid="_x0000_s1029" type="#_x0000_t202" style="position:absolute;margin-left:0;margin-top:2.25pt;width:492pt;height:45.75pt;z-index:251662336;visibility:visible;mso-wrap-style:square;mso-width-percent:0;mso-height-percent:0;mso-wrap-distance-left:9pt;mso-wrap-distance-top:0;mso-wrap-distance-right:9pt;mso-wrap-distance-bottom:0;mso-position-horizontal:left;mso-position-horizontal-relative:margin;mso-position-vertical:absolute;mso-position-vertical-relative:text;mso-width-percent:0;mso-height-percent:0;mso-width-relative:page;mso-height-relative:page;v-text-anchor:top" o:gfxdata="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">
                 <v:textbox>
@@ -1997,7 +1950,7 @@
         <w:rPr>
           <w:rFonts w:ascii="Arial" w:hAnsi="Arial"/>
           <w:noProof/>
-          <w:lang w:val="en-GB" w:eastAsia="zh-CN"/>
+          <w:lang w:val="en-GB" w:eastAsia="en-GB"/>
         </w:rPr>
         <mc:AlternateContent>
           <mc:Choice Requires="wps">
@@ -2053,7 +2006,6 @@
                                 <w:sz w:val="22"/>
                               </w:rPr>
                             </w:pPr>
-                            <w:proofErr w:type="gramStart"/>
                             <w:r>
                               <w:rPr>
                                 <w:rFonts w:ascii="Arial" w:hAnsi="Arial"/>
@@ -2062,7 +2014,6 @@
                               </w:rPr>
                               <w:t>Assessment Brief.</w:t>
                             </w:r>
-                            <w:proofErr w:type="gramEnd"/>
                           </w:p>
                           <w:p>
                             <w:pPr>
@@ -2115,7 +2066,7 @@
               </wp:anchor>
             </w:drawing>
           </mc:Choice>
-          <mc:Fallback xmlns:w15="http://schemas.microsoft.com/office/word/2012/wordml">
+          <mc:Fallback>
             <w:pict>
               <v:shape w14:anchorId="351C105C" id="Text Box 1" o:spid="_x0000_s1030" type="#_x0000_t202" style="position:absolute;margin-left:2.15pt;margin-top:24.9pt;width:492pt;height:47.4pt;z-index:251660288;visibility:visible;mso-wrap-style:square;mso-width-percent:0;mso-height-percent:0;mso-wrap-distance-left:9pt;mso-wrap-distance-top:0;mso-wrap-distance-right:9pt;mso-wrap-distance-bottom:0;mso-position-horizontal:absolute;mso-position-horizontal-relative:text;mso-position-vertical:absolute;mso-position-vertical-relative:text;mso-width-percent:0;mso-height-percent:0;mso-width-relative:page;mso-height-relative:page;v-text-anchor:top" o:gfxdata="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">
                 <v:textbox>
@@ -2188,12 +2139,12 @@
           <w:szCs w:val="28"/>
         </w:rPr>
         <w:sectPr>
-          <w:headerReference w:type="even" r:id="rId8"/>
-          <w:headerReference w:type="default" r:id="rId9"/>
-          <w:footerReference w:type="even" r:id="rId10"/>
-          <w:footerReference w:type="default" r:id="rId11"/>
-          <w:headerReference w:type="first" r:id="rId12"/>
-          <w:footerReference w:type="first" r:id="rId13"/>
+          <w:headerReference w:type="even" r:id="rId7"/>
+          <w:headerReference w:type="default" r:id="rId8"/>
+          <w:footerReference w:type="even" r:id="rId9"/>
+          <w:footerReference w:type="default" r:id="rId10"/>
+          <w:headerReference w:type="first" r:id="rId11"/>
+          <w:footerReference w:type="first" r:id="rId12"/>
           <w:pgSz w:w="12242" w:h="15842" w:code="1"/>
           <w:pgMar w:top="1135" w:right="1247" w:bottom="1440" w:left="1247" w:header="720" w:footer="720" w:gutter="0"/>
           <w:cols w:space="720"/>
@@ -3685,8 +3636,6 @@
           <w:b/>
         </w:rPr>
       </w:pPr>
-      <w:bookmarkStart w:id="0" w:name="_GoBack"/>
-      <w:bookmarkEnd w:id="0"/>
       <w:r>
         <w:rPr>
           <w:b/>
@@ -3735,27 +3684,7 @@
           <w:szCs w:val="24"/>
           <w:lang w:val="en-GB"/>
         </w:rPr>
-        <w:t xml:space="preserve"> for test-driven design and explore </w:t>
-      </w:r>
-      <w:proofErr w:type="spellStart"/>
-      <w:r>
-        <w:rPr>
-          <w:rFonts w:asciiTheme="minorBidi" w:eastAsiaTheme="minorHAnsi" w:hAnsiTheme="minorBidi" w:cstheme="minorBidi"/>
-          <w:color w:val="000000"/>
-          <w:szCs w:val="24"/>
-          <w:lang w:val="en-GB"/>
-        </w:rPr>
-        <w:t>Javadoc</w:t>
-      </w:r>
-      <w:proofErr w:type="spellEnd"/>
-      <w:r>
-        <w:rPr>
-          <w:rFonts w:asciiTheme="minorBidi" w:eastAsiaTheme="minorHAnsi" w:hAnsiTheme="minorBidi" w:cstheme="minorBidi"/>
-          <w:color w:val="000000"/>
-          <w:szCs w:val="24"/>
-          <w:lang w:val="en-GB"/>
-        </w:rPr>
-        <w:t xml:space="preserve"> for self-documenting code. Thereafter you will work </w:t>
+        <w:t xml:space="preserve"> for test-driven design and explore Javadoc for self-documenting code. Thereafter you will work </w:t>
       </w:r>
       <w:r>
         <w:rPr>
@@ -3949,27 +3878,62 @@
           <w:szCs w:val="24"/>
           <w:lang w:val="en-GB"/>
         </w:rPr>
-        <w:t xml:space="preserve"> class and methods) </w:t>
-      </w:r>
-      <w:proofErr w:type="gramStart"/>
-      <w:r>
+        <w:t xml:space="preserve"> class and methods) which can be used to implement RSA public key cryptography. In addition, algorithms have also been described that can replace the Java primitives. Additional credit will be given to students who demonstrate that they can implement their solution using primitives and some or all of the described underlying algorithms.</w:t>
+      </w:r>
+    </w:p>
+    <w:p>
+      <w:pPr>
+        <w:autoSpaceDE w:val="0"/>
+        <w:autoSpaceDN w:val="0"/>
+        <w:adjustRightInd w:val="0"/>
+        <w:jc w:val="both"/>
         <w:rPr>
           <w:rFonts w:asciiTheme="minorBidi" w:eastAsiaTheme="minorHAnsi" w:hAnsiTheme="minorBidi" w:cstheme="minorBidi"/>
           <w:color w:val="000000"/>
           <w:szCs w:val="24"/>
           <w:lang w:val="en-GB"/>
         </w:rPr>
-        <w:t>which</w:t>
-      </w:r>
-      <w:proofErr w:type="gramEnd"/>
-      <w:r>
+      </w:pPr>
+    </w:p>
+    <w:p>
+      <w:pPr>
+        <w:autoSpaceDE w:val="0"/>
+        <w:autoSpaceDN w:val="0"/>
+        <w:adjustRightInd w:val="0"/>
+        <w:jc w:val="both"/>
         <w:rPr>
           <w:rFonts w:asciiTheme="minorBidi" w:eastAsiaTheme="minorHAnsi" w:hAnsiTheme="minorBidi" w:cstheme="minorBidi"/>
           <w:color w:val="000000"/>
           <w:szCs w:val="24"/>
           <w:lang w:val="en-GB"/>
         </w:rPr>
-        <w:t xml:space="preserve"> can be used to implement RSA public key cryptography. In addition, algorithms have also been described that can replace the Java primitives. Additional credit will be given to students who demonstrate that they can implement their solution using primitives and some or all of the described underlying algorithms.</w:t>
+      </w:pPr>
+      <w:r>
+        <w:rPr>
+          <w:rFonts w:asciiTheme="minorBidi" w:eastAsiaTheme="minorHAnsi" w:hAnsiTheme="minorBidi" w:cstheme="minorBidi"/>
+          <w:color w:val="000000"/>
+          <w:szCs w:val="24"/>
+          <w:lang w:val="en-GB"/>
+        </w:rPr>
+        <w:t xml:space="preserve">Your key generation method(s) should save the public and private keys to files on disk (as in the provided example program), so that these may be used at a later time to perform encryption/decryption without having to recreate them. </w:t>
+      </w:r>
+      <w:r>
+        <w:rPr>
+          <w:rFonts w:asciiTheme="minorBidi" w:eastAsiaTheme="minorHAnsi" w:hAnsiTheme="minorBidi" w:cstheme="minorBidi"/>
+          <w:color w:val="000000"/>
+          <w:szCs w:val="24"/>
+          <w:lang w:val="en-GB"/>
+        </w:rPr>
+        <w:t xml:space="preserve"> </w:t>
+      </w:r>
+      <w:r>
+        <w:rPr>
+          <w:rFonts w:asciiTheme="minorBidi" w:eastAsiaTheme="minorHAnsi" w:hAnsiTheme="minorBidi" w:cstheme="minorBidi"/>
+          <w:color w:val="000000"/>
+          <w:szCs w:val="24"/>
+          <w:lang w:val="en-GB"/>
+        </w:rPr>
+        <w:t xml:space="preserve">As part of your work, you should attempt to produce a program that encrypts simple data, using the public key. This program should print the original data and its encrypted version to the screen and save the encrypted data to a file on disk. You should also attempt to produce another program that reads the encrypted data file and private key from disk and decrypts the data using this private key. This program should print both the encrypted data and its decrypted version to the screen and save the decrypted version of the data to a file on disk. </w:t>
       </w:r>
     </w:p>
     <w:p>
@@ -4006,9 +3970,8 @@
           <w:szCs w:val="24"/>
           <w:lang w:val="en-GB"/>
         </w:rPr>
-        <w:t>Your key generation method(s) should save the public and private keys to files on disk (as in the provided example program)</w:t>
-      </w:r>
-      <w:proofErr w:type="gramStart"/>
+        <w:t xml:space="preserve">In addition to the software, you are to produce a written </w:t>
+      </w:r>
       <w:r>
         <w:rPr>
           <w:rFonts w:asciiTheme="minorBidi" w:eastAsiaTheme="minorHAnsi" w:hAnsiTheme="minorBidi" w:cstheme="minorBidi"/>
@@ -4016,9 +3979,8 @@
           <w:szCs w:val="24"/>
           <w:lang w:val="en-GB"/>
         </w:rPr>
-        <w:t>,</w:t>
-      </w:r>
-      <w:proofErr w:type="gramEnd"/>
+        <w:t>technical report</w:t>
+      </w:r>
       <w:r>
         <w:rPr>
           <w:rFonts w:asciiTheme="minorBidi" w:eastAsiaTheme="minorHAnsi" w:hAnsiTheme="minorBidi" w:cstheme="minorBidi"/>
@@ -4026,7 +3988,7 @@
           <w:szCs w:val="24"/>
           <w:lang w:val="en-GB"/>
         </w:rPr>
-        <w:t xml:space="preserve"> so that these may be used at a later time to perform encryption/decryption without having to recreate them. </w:t>
+        <w:t xml:space="preserve"> </w:t>
       </w:r>
       <w:r>
         <w:rPr>
@@ -4035,7 +3997,7 @@
           <w:szCs w:val="24"/>
           <w:lang w:val="en-GB"/>
         </w:rPr>
-        <w:t xml:space="preserve"> </w:t>
+        <w:t xml:space="preserve">of up to 2,000 words </w:t>
       </w:r>
       <w:r>
         <w:rPr>
@@ -4044,36 +4006,28 @@
           <w:szCs w:val="24"/>
           <w:lang w:val="en-GB"/>
         </w:rPr>
-        <w:t xml:space="preserve">As part of your work, you should attempt to produce a program that encrypts simple data, using the public key. This program should print the original data and its encrypted version to the screen and save the encrypted data to a file on disk. You should also attempt to produce another program that reads the encrypted data file and private key from disk and decrypts the data using this private key. This program should print both the encrypted data and its decrypted version to the screen and save the decrypted version of the data to a file on disk. </w:t>
-      </w:r>
-    </w:p>
-    <w:p>
-      <w:pPr>
-        <w:autoSpaceDE w:val="0"/>
-        <w:autoSpaceDN w:val="0"/>
-        <w:adjustRightInd w:val="0"/>
-        <w:jc w:val="both"/>
+        <w:t>in which you explain how the software was developed and implemented</w:t>
+      </w:r>
+      <w:r>
         <w:rPr>
           <w:rFonts w:asciiTheme="minorBidi" w:eastAsiaTheme="minorHAnsi" w:hAnsiTheme="minorBidi" w:cstheme="minorBidi"/>
           <w:color w:val="000000"/>
           <w:szCs w:val="24"/>
           <w:lang w:val="en-GB"/>
         </w:rPr>
-      </w:pPr>
-    </w:p>
-    <w:p>
-      <w:pPr>
-        <w:autoSpaceDE w:val="0"/>
-        <w:autoSpaceDN w:val="0"/>
-        <w:adjustRightInd w:val="0"/>
-        <w:jc w:val="both"/>
+        <w:t xml:space="preserve">, and to </w:t>
+      </w:r>
+      <w:r>
         <w:rPr>
           <w:rFonts w:asciiTheme="minorBidi" w:eastAsiaTheme="minorHAnsi" w:hAnsiTheme="minorBidi" w:cstheme="minorBidi"/>
           <w:color w:val="000000"/>
           <w:szCs w:val="24"/>
           <w:lang w:val="en-GB"/>
         </w:rPr>
-      </w:pPr>
+        <w:t xml:space="preserve">what extent if any pair design </w:t>
+      </w:r>
+      <w:bookmarkStart w:id="0" w:name="_GoBack"/>
+      <w:bookmarkEnd w:id="0"/>
       <w:r>
         <w:rPr>
           <w:rFonts w:asciiTheme="minorBidi" w:eastAsiaTheme="minorHAnsi" w:hAnsiTheme="minorBidi" w:cstheme="minorBidi"/>
@@ -4081,7 +4035,7 @@
           <w:szCs w:val="24"/>
           <w:lang w:val="en-GB"/>
         </w:rPr>
-        <w:t xml:space="preserve">In addition to the software, you are to produce a written </w:t>
+        <w:t>and pair programming assisted in the design and development of your solution</w:t>
       </w:r>
       <w:r>
         <w:rPr>
@@ -4090,7 +4044,7 @@
           <w:szCs w:val="24"/>
           <w:lang w:val="en-GB"/>
         </w:rPr>
-        <w:t>technical report</w:t>
+        <w:t xml:space="preserve">. </w:t>
       </w:r>
       <w:r>
         <w:rPr>
@@ -4099,7 +4053,7 @@
           <w:szCs w:val="24"/>
           <w:lang w:val="en-GB"/>
         </w:rPr>
-        <w:t xml:space="preserve"> </w:t>
+        <w:t xml:space="preserve">This should include decisions regarding what classes </w:t>
       </w:r>
       <w:r>
         <w:rPr>
@@ -4108,7 +4062,7 @@
           <w:szCs w:val="24"/>
           <w:lang w:val="en-GB"/>
         </w:rPr>
-        <w:t xml:space="preserve">of up to 2,000 words </w:t>
+        <w:t xml:space="preserve">will be required to meet the program requirements, what methods will be required in each of those classes and what parameters those methods will require. </w:t>
       </w:r>
       <w:r>
         <w:rPr>
@@ -4117,8 +4071,9 @@
           <w:szCs w:val="24"/>
           <w:lang w:val="en-GB"/>
         </w:rPr>
-        <w:t>in which you explain how the software was developed and implemented</w:t>
-      </w:r>
+        <w:t xml:space="preserve">You may wish to investigate the use of basic UML diagrams to describe classes and methods as well as flowcharts and </w:t>
+      </w:r>
+      <w:proofErr w:type="spellStart"/>
       <w:r>
         <w:rPr>
           <w:rFonts w:asciiTheme="minorBidi" w:eastAsiaTheme="minorHAnsi" w:hAnsiTheme="minorBidi" w:cstheme="minorBidi"/>
@@ -4126,9 +4081,9 @@
           <w:szCs w:val="24"/>
           <w:lang w:val="en-GB"/>
         </w:rPr>
-        <w:t xml:space="preserve">, and to what extent if any pair </w:t>
-      </w:r>
-      <w:proofErr w:type="gramStart"/>
+        <w:t>pseudocode</w:t>
+      </w:r>
+      <w:proofErr w:type="spellEnd"/>
       <w:r>
         <w:rPr>
           <w:rFonts w:asciiTheme="minorBidi" w:eastAsiaTheme="minorHAnsi" w:hAnsiTheme="minorBidi" w:cstheme="minorBidi"/>
@@ -4136,72 +4091,6 @@
           <w:szCs w:val="24"/>
           <w:lang w:val="en-GB"/>
         </w:rPr>
-        <w:t>design  and</w:t>
-      </w:r>
-      <w:proofErr w:type="gramEnd"/>
-      <w:r>
-        <w:rPr>
-          <w:rFonts w:asciiTheme="minorBidi" w:eastAsiaTheme="minorHAnsi" w:hAnsiTheme="minorBidi" w:cstheme="minorBidi"/>
-          <w:color w:val="000000"/>
-          <w:szCs w:val="24"/>
-          <w:lang w:val="en-GB"/>
-        </w:rPr>
-        <w:t xml:space="preserve"> pair programming assisted in the design and development of your solution</w:t>
-      </w:r>
-      <w:r>
-        <w:rPr>
-          <w:rFonts w:asciiTheme="minorBidi" w:eastAsiaTheme="minorHAnsi" w:hAnsiTheme="minorBidi" w:cstheme="minorBidi"/>
-          <w:color w:val="000000"/>
-          <w:szCs w:val="24"/>
-          <w:lang w:val="en-GB"/>
-        </w:rPr>
-        <w:t xml:space="preserve">. </w:t>
-      </w:r>
-      <w:r>
-        <w:rPr>
-          <w:rFonts w:asciiTheme="minorBidi" w:eastAsiaTheme="minorHAnsi" w:hAnsiTheme="minorBidi" w:cstheme="minorBidi"/>
-          <w:color w:val="000000"/>
-          <w:szCs w:val="24"/>
-          <w:lang w:val="en-GB"/>
-        </w:rPr>
-        <w:t xml:space="preserve">This should include decisions regarding what classes </w:t>
-      </w:r>
-      <w:r>
-        <w:rPr>
-          <w:rFonts w:asciiTheme="minorBidi" w:eastAsiaTheme="minorHAnsi" w:hAnsiTheme="minorBidi" w:cstheme="minorBidi"/>
-          <w:color w:val="000000"/>
-          <w:szCs w:val="24"/>
-          <w:lang w:val="en-GB"/>
-        </w:rPr>
-        <w:t xml:space="preserve">will be required to meet the program requirements, what methods will be required in each of those classes and what parameters those methods will require. </w:t>
-      </w:r>
-      <w:r>
-        <w:rPr>
-          <w:rFonts w:asciiTheme="minorBidi" w:eastAsiaTheme="minorHAnsi" w:hAnsiTheme="minorBidi" w:cstheme="minorBidi"/>
-          <w:color w:val="000000"/>
-          <w:szCs w:val="24"/>
-          <w:lang w:val="en-GB"/>
-        </w:rPr>
-        <w:t xml:space="preserve">You may wish to investigate the use of basic UML diagrams to describe classes and methods as well as flowcharts and </w:t>
-      </w:r>
-      <w:proofErr w:type="spellStart"/>
-      <w:r>
-        <w:rPr>
-          <w:rFonts w:asciiTheme="minorBidi" w:eastAsiaTheme="minorHAnsi" w:hAnsiTheme="minorBidi" w:cstheme="minorBidi"/>
-          <w:color w:val="000000"/>
-          <w:szCs w:val="24"/>
-          <w:lang w:val="en-GB"/>
-        </w:rPr>
-        <w:t>pseudocode</w:t>
-      </w:r>
-      <w:proofErr w:type="spellEnd"/>
-      <w:r>
-        <w:rPr>
-          <w:rFonts w:asciiTheme="minorBidi" w:eastAsiaTheme="minorHAnsi" w:hAnsiTheme="minorBidi" w:cstheme="minorBidi"/>
-          <w:color w:val="000000"/>
-          <w:szCs w:val="24"/>
-          <w:lang w:val="en-GB"/>
-        </w:rPr>
         <w:t xml:space="preserve"> for algorithmic description</w:t>
       </w:r>
     </w:p>
@@ -4214,7 +4103,7 @@
       </w:pPr>
     </w:p>
     <w:sectPr>
-      <w:headerReference w:type="default" r:id="rId14"/>
+      <w:headerReference w:type="default" r:id="rId13"/>
       <w:pgSz w:w="11906" w:h="16838" w:code="9"/>
       <w:pgMar w:top="862" w:right="737" w:bottom="862" w:left="964" w:header="709" w:footer="709" w:gutter="0"/>
       <w:cols w:space="720"/>
@@ -4224,7 +4113,7 @@
 </file>
 
 <file path=word/endnotes.xml><?xml version="1.0" encoding="utf-8"?>
-<w:endnotes xmlns:wpc="http://schemas.microsoft.com/office/word/2010/wordprocessingCanvas" xmlns:mc="http://schemas.openxmlformats.org/markup-compatibility/2006" xmlns:o="urn:schemas-microsoft-com:office:office" xmlns:r="http://schemas.openxmlformats.org/officeDocument/2006/relationships" xmlns:m="http://schemas.openxmlformats.org/officeDocument/2006/math" xmlns:v="urn:schemas-microsoft-com:vml" xmlns:wp14="http://schemas.microsoft.com/office/word/2010/wordprocessingDrawing" xmlns:wp="http://schemas.openxmlformats.org/drawingml/2006/wordprocessingDrawing" xmlns:w10="urn:schemas-microsoft-com:office:word" xmlns:w="http://schemas.openxmlformats.org/wordprocessingml/2006/main" xmlns:w14="http://schemas.microsoft.com/office/word/2010/wordml" xmlns:wpg="http://schemas.microsoft.com/office/word/2010/wordprocessingGroup" xmlns:wpi="http://schemas.microsoft.com/office/word/2010/wordprocessingInk" xmlns:wne="http://schemas.microsoft.com/office/word/2006/wordml" xmlns:wps="http://schemas.microsoft.com/office/word/2010/wordprocessingShape" mc:Ignorable="w14 wp14">
+<w:endnotes xmlns:wpc="http://schemas.microsoft.com/office/word/2010/wordprocessingCanvas" xmlns:mc="http://schemas.openxmlformats.org/markup-compatibility/2006" xmlns:o="urn:schemas-microsoft-com:office:office" xmlns:r="http://schemas.openxmlformats.org/officeDocument/2006/relationships" xmlns:m="http://schemas.openxmlformats.org/officeDocument/2006/math" xmlns:v="urn:schemas-microsoft-com:vml" xmlns:wp14="http://schemas.microsoft.com/office/word/2010/wordprocessingDrawing" xmlns:wp="http://schemas.openxmlformats.org/drawingml/2006/wordprocessingDrawing" xmlns:w10="urn:schemas-microsoft-com:office:word" xmlns:w="http://schemas.openxmlformats.org/wordprocessingml/2006/main" xmlns:w14="http://schemas.microsoft.com/office/word/2010/wordml" xmlns:w15="http://schemas.microsoft.com/office/word/2012/wordml" xmlns:wpg="http://schemas.microsoft.com/office/word/2010/wordprocessingGroup" xmlns:wpi="http://schemas.microsoft.com/office/word/2010/wordprocessingInk" xmlns:wne="http://schemas.microsoft.com/office/word/2006/wordml" xmlns:wps="http://schemas.microsoft.com/office/word/2010/wordprocessingShape" mc:Ignorable="w14 w15 wp14">
   <w:endnote w:type="separator" w:id="-1">
     <w:p>
       <w:r>
@@ -4243,7 +4132,7 @@
 </file>
 
 <file path=word/footer1.xml><?xml version="1.0" encoding="utf-8"?>
-<w:ftr xmlns:wpc="http://schemas.microsoft.com/office/word/2010/wordprocessingCanvas" xmlns:mc="http://schemas.openxmlformats.org/markup-compatibility/2006" xmlns:o="urn:schemas-microsoft-com:office:office" xmlns:r="http://schemas.openxmlformats.org/officeDocument/2006/relationships" xmlns:m="http://schemas.openxmlformats.org/officeDocument/2006/math" xmlns:v="urn:schemas-microsoft-com:vml" xmlns:wp14="http://schemas.microsoft.com/office/word/2010/wordprocessingDrawing" xmlns:wp="http://schemas.openxmlformats.org/drawingml/2006/wordprocessingDrawing" xmlns:w10="urn:schemas-microsoft-com:office:word" xmlns:w="http://schemas.openxmlformats.org/wordprocessingml/2006/main" xmlns:w14="http://schemas.microsoft.com/office/word/2010/wordml" xmlns:wpg="http://schemas.microsoft.com/office/word/2010/wordprocessingGroup" xmlns:wpi="http://schemas.microsoft.com/office/word/2010/wordprocessingInk" xmlns:wne="http://schemas.microsoft.com/office/word/2006/wordml" xmlns:wps="http://schemas.microsoft.com/office/word/2010/wordprocessingShape" mc:Ignorable="w14 wp14">
+<w:ftr xmlns:wpc="http://schemas.microsoft.com/office/word/2010/wordprocessingCanvas" xmlns:mc="http://schemas.openxmlformats.org/markup-compatibility/2006" xmlns:o="urn:schemas-microsoft-com:office:office" xmlns:r="http://schemas.openxmlformats.org/officeDocument/2006/relationships" xmlns:m="http://schemas.openxmlformats.org/officeDocument/2006/math" xmlns:v="urn:schemas-microsoft-com:vml" xmlns:wp14="http://schemas.microsoft.com/office/word/2010/wordprocessingDrawing" xmlns:wp="http://schemas.openxmlformats.org/drawingml/2006/wordprocessingDrawing" xmlns:w10="urn:schemas-microsoft-com:office:word" xmlns:w="http://schemas.openxmlformats.org/wordprocessingml/2006/main" xmlns:w14="http://schemas.microsoft.com/office/word/2010/wordml" xmlns:w15="http://schemas.microsoft.com/office/word/2012/wordml" xmlns:wpg="http://schemas.microsoft.com/office/word/2010/wordprocessingGroup" xmlns:wpi="http://schemas.microsoft.com/office/word/2010/wordprocessingInk" xmlns:wne="http://schemas.microsoft.com/office/word/2006/wordml" xmlns:wps="http://schemas.microsoft.com/office/word/2010/wordprocessingShape" mc:Ignorable="w14 w15 wp14">
   <w:p>
     <w:pPr>
       <w:pStyle w:val="Footer"/>
@@ -4253,7 +4142,7 @@
 </file>
 
 <file path=word/footer2.xml><?xml version="1.0" encoding="utf-8"?>
-<w:ftr xmlns:wpc="http://schemas.microsoft.com/office/word/2010/wordprocessingCanvas" xmlns:mc="http://schemas.openxmlformats.org/markup-compatibility/2006" xmlns:o="urn:schemas-microsoft-com:office:office" xmlns:r="http://schemas.openxmlformats.org/officeDocument/2006/relationships" xmlns:m="http://schemas.openxmlformats.org/officeDocument/2006/math" xmlns:v="urn:schemas-microsoft-com:vml" xmlns:wp14="http://schemas.microsoft.com/office/word/2010/wordprocessingDrawing" xmlns:wp="http://schemas.openxmlformats.org/drawingml/2006/wordprocessingDrawing" xmlns:w10="urn:schemas-microsoft-com:office:word" xmlns:w="http://schemas.openxmlformats.org/wordprocessingml/2006/main" xmlns:w14="http://schemas.microsoft.com/office/word/2010/wordml" xmlns:wpg="http://schemas.microsoft.com/office/word/2010/wordprocessingGroup" xmlns:wpi="http://schemas.microsoft.com/office/word/2010/wordprocessingInk" xmlns:wne="http://schemas.microsoft.com/office/word/2006/wordml" xmlns:wps="http://schemas.microsoft.com/office/word/2010/wordprocessingShape" mc:Ignorable="w14 wp14">
+<w:ftr xmlns:wpc="http://schemas.microsoft.com/office/word/2010/wordprocessingCanvas" xmlns:mc="http://schemas.openxmlformats.org/markup-compatibility/2006" xmlns:o="urn:schemas-microsoft-com:office:office" xmlns:r="http://schemas.openxmlformats.org/officeDocument/2006/relationships" xmlns:m="http://schemas.openxmlformats.org/officeDocument/2006/math" xmlns:v="urn:schemas-microsoft-com:vml" xmlns:wp14="http://schemas.microsoft.com/office/word/2010/wordprocessingDrawing" xmlns:wp="http://schemas.openxmlformats.org/drawingml/2006/wordprocessingDrawing" xmlns:w10="urn:schemas-microsoft-com:office:word" xmlns:w="http://schemas.openxmlformats.org/wordprocessingml/2006/main" xmlns:w14="http://schemas.microsoft.com/office/word/2010/wordml" xmlns:w15="http://schemas.microsoft.com/office/word/2012/wordml" xmlns:wpg="http://schemas.microsoft.com/office/word/2010/wordprocessingGroup" xmlns:wpi="http://schemas.microsoft.com/office/word/2010/wordprocessingInk" xmlns:wne="http://schemas.microsoft.com/office/word/2006/wordml" xmlns:wps="http://schemas.microsoft.com/office/word/2010/wordprocessingShape" mc:Ignorable="w14 w15 wp14">
   <w:p>
     <w:pPr>
       <w:pStyle w:val="Footer"/>
@@ -4263,7 +4152,7 @@
 </file>
 
 <file path=word/footer3.xml><?xml version="1.0" encoding="utf-8"?>
-<w:ftr xmlns:wpc="http://schemas.microsoft.com/office/word/2010/wordprocessingCanvas" xmlns:mc="http://schemas.openxmlformats.org/markup-compatibility/2006" xmlns:o="urn:schemas-microsoft-com:office:office" xmlns:r="http://schemas.openxmlformats.org/officeDocument/2006/relationships" xmlns:m="http://schemas.openxmlformats.org/officeDocument/2006/math" xmlns:v="urn:schemas-microsoft-com:vml" xmlns:wp14="http://schemas.microsoft.com/office/word/2010/wordprocessingDrawing" xmlns:wp="http://schemas.openxmlformats.org/drawingml/2006/wordprocessingDrawing" xmlns:w10="urn:schemas-microsoft-com:office:word" xmlns:w="http://schemas.openxmlformats.org/wordprocessingml/2006/main" xmlns:w14="http://schemas.microsoft.com/office/word/2010/wordml" xmlns:wpg="http://schemas.microsoft.com/office/word/2010/wordprocessingGroup" xmlns:wpi="http://schemas.microsoft.com/office/word/2010/wordprocessingInk" xmlns:wne="http://schemas.microsoft.com/office/word/2006/wordml" xmlns:wps="http://schemas.microsoft.com/office/word/2010/wordprocessingShape" mc:Ignorable="w14 wp14">
+<w:ftr xmlns:wpc="http://schemas.microsoft.com/office/word/2010/wordprocessingCanvas" xmlns:mc="http://schemas.openxmlformats.org/markup-compatibility/2006" xmlns:o="urn:schemas-microsoft-com:office:office" xmlns:r="http://schemas.openxmlformats.org/officeDocument/2006/relationships" xmlns:m="http://schemas.openxmlformats.org/officeDocument/2006/math" xmlns:v="urn:schemas-microsoft-com:vml" xmlns:wp14="http://schemas.microsoft.com/office/word/2010/wordprocessingDrawing" xmlns:wp="http://schemas.openxmlformats.org/drawingml/2006/wordprocessingDrawing" xmlns:w10="urn:schemas-microsoft-com:office:word" xmlns:w="http://schemas.openxmlformats.org/wordprocessingml/2006/main" xmlns:w14="http://schemas.microsoft.com/office/word/2010/wordml" xmlns:w15="http://schemas.microsoft.com/office/word/2012/wordml" xmlns:wpg="http://schemas.microsoft.com/office/word/2010/wordprocessingGroup" xmlns:wpi="http://schemas.microsoft.com/office/word/2010/wordprocessingInk" xmlns:wne="http://schemas.microsoft.com/office/word/2006/wordml" xmlns:wps="http://schemas.microsoft.com/office/word/2010/wordprocessingShape" mc:Ignorable="w14 w15 wp14">
   <w:p>
     <w:pPr>
       <w:pStyle w:val="Footer"/>
@@ -4273,7 +4162,7 @@
 </file>
 
 <file path=word/footnotes.xml><?xml version="1.0" encoding="utf-8"?>
-<w:footnotes xmlns:wpc="http://schemas.microsoft.com/office/word/2010/wordprocessingCanvas" xmlns:mc="http://schemas.openxmlformats.org/markup-compatibility/2006" xmlns:o="urn:schemas-microsoft-com:office:office" xmlns:r="http://schemas.openxmlformats.org/officeDocument/2006/relationships" xmlns:m="http://schemas.openxmlformats.org/officeDocument/2006/math" xmlns:v="urn:schemas-microsoft-com:vml" xmlns:wp14="http://schemas.microsoft.com/office/word/2010/wordprocessingDrawing" xmlns:wp="http://schemas.openxmlformats.org/drawingml/2006/wordprocessingDrawing" xmlns:w10="urn:schemas-microsoft-com:office:word" xmlns:w="http://schemas.openxmlformats.org/wordprocessingml/2006/main" xmlns:w14="http://schemas.microsoft.com/office/word/2010/wordml" xmlns:wpg="http://schemas.microsoft.com/office/word/2010/wordprocessingGroup" xmlns:wpi="http://schemas.microsoft.com/office/word/2010/wordprocessingInk" xmlns:wne="http://schemas.microsoft.com/office/word/2006/wordml" xmlns:wps="http://schemas.microsoft.com/office/word/2010/wordprocessingShape" mc:Ignorable="w14 wp14">
+<w:footnotes xmlns:wpc="http://schemas.microsoft.com/office/word/2010/wordprocessingCanvas" xmlns:mc="http://schemas.openxmlformats.org/markup-compatibility/2006" xmlns:o="urn:schemas-microsoft-com:office:office" xmlns:r="http://schemas.openxmlformats.org/officeDocument/2006/relationships" xmlns:m="http://schemas.openxmlformats.org/officeDocument/2006/math" xmlns:v="urn:schemas-microsoft-com:vml" xmlns:wp14="http://schemas.microsoft.com/office/word/2010/wordprocessingDrawing" xmlns:wp="http://schemas.openxmlformats.org/drawingml/2006/wordprocessingDrawing" xmlns:w10="urn:schemas-microsoft-com:office:word" xmlns:w="http://schemas.openxmlformats.org/wordprocessingml/2006/main" xmlns:w14="http://schemas.microsoft.com/office/word/2010/wordml" xmlns:w15="http://schemas.microsoft.com/office/word/2012/wordml" xmlns:wpg="http://schemas.microsoft.com/office/word/2010/wordprocessingGroup" xmlns:wpi="http://schemas.microsoft.com/office/word/2010/wordprocessingInk" xmlns:wne="http://schemas.microsoft.com/office/word/2006/wordml" xmlns:wps="http://schemas.microsoft.com/office/word/2010/wordprocessingShape" mc:Ignorable="w14 w15 wp14">
   <w:footnote w:type="separator" w:id="-1">
     <w:p>
       <w:r>
@@ -4292,7 +4181,7 @@
 </file>
 
 <file path=word/header1.xml><?xml version="1.0" encoding="utf-8"?>
-<w:hdr xmlns:wpc="http://schemas.microsoft.com/office/word/2010/wordprocessingCanvas" xmlns:mc="http://schemas.openxmlformats.org/markup-compatibility/2006" xmlns:o="urn:schemas-microsoft-com:office:office" xmlns:r="http://schemas.openxmlformats.org/officeDocument/2006/relationships" xmlns:m="http://schemas.openxmlformats.org/officeDocument/2006/math" xmlns:v="urn:schemas-microsoft-com:vml" xmlns:wp14="http://schemas.microsoft.com/office/word/2010/wordprocessingDrawing" xmlns:wp="http://schemas.openxmlformats.org/drawingml/2006/wordprocessingDrawing" xmlns:w10="urn:schemas-microsoft-com:office:word" xmlns:w="http://schemas.openxmlformats.org/wordprocessingml/2006/main" xmlns:w14="http://schemas.microsoft.com/office/word/2010/wordml" xmlns:wpg="http://schemas.microsoft.com/office/word/2010/wordprocessingGroup" xmlns:wpi="http://schemas.microsoft.com/office/word/2010/wordprocessingInk" xmlns:wne="http://schemas.microsoft.com/office/word/2006/wordml" xmlns:wps="http://schemas.microsoft.com/office/word/2010/wordprocessingShape" mc:Ignorable="w14 wp14">
+<w:hdr xmlns:wpc="http://schemas.microsoft.com/office/word/2010/wordprocessingCanvas" xmlns:mc="http://schemas.openxmlformats.org/markup-compatibility/2006" xmlns:o="urn:schemas-microsoft-com:office:office" xmlns:r="http://schemas.openxmlformats.org/officeDocument/2006/relationships" xmlns:m="http://schemas.openxmlformats.org/officeDocument/2006/math" xmlns:v="urn:schemas-microsoft-com:vml" xmlns:wp14="http://schemas.microsoft.com/office/word/2010/wordprocessingDrawing" xmlns:wp="http://schemas.openxmlformats.org/drawingml/2006/wordprocessingDrawing" xmlns:w10="urn:schemas-microsoft-com:office:word" xmlns:w="http://schemas.openxmlformats.org/wordprocessingml/2006/main" xmlns:w14="http://schemas.microsoft.com/office/word/2010/wordml" xmlns:w15="http://schemas.microsoft.com/office/word/2012/wordml" xmlns:wpg="http://schemas.microsoft.com/office/word/2010/wordprocessingGroup" xmlns:wpi="http://schemas.microsoft.com/office/word/2010/wordprocessingInk" xmlns:wne="http://schemas.microsoft.com/office/word/2006/wordml" xmlns:wps="http://schemas.microsoft.com/office/word/2010/wordprocessingShape" mc:Ignorable="w14 w15 wp14">
   <w:p>
     <w:pPr>
       <w:pStyle w:val="Header"/>
@@ -4302,7 +4191,7 @@
 </file>
 
 <file path=word/header2.xml><?xml version="1.0" encoding="utf-8"?>
-<w:hdr xmlns:wpc="http://schemas.microsoft.com/office/word/2010/wordprocessingCanvas" xmlns:mc="http://schemas.openxmlformats.org/markup-compatibility/2006" xmlns:o="urn:schemas-microsoft-com:office:office" xmlns:r="http://schemas.openxmlformats.org/officeDocument/2006/relationships" xmlns:m="http://schemas.openxmlformats.org/officeDocument/2006/math" xmlns:v="urn:schemas-microsoft-com:vml" xmlns:wp14="http://schemas.microsoft.com/office/word/2010/wordprocessingDrawing" xmlns:wp="http://schemas.openxmlformats.org/drawingml/2006/wordprocessingDrawing" xmlns:w10="urn:schemas-microsoft-com:office:word" xmlns:w="http://schemas.openxmlformats.org/wordprocessingml/2006/main" xmlns:w14="http://schemas.microsoft.com/office/word/2010/wordml" xmlns:wpg="http://schemas.microsoft.com/office/word/2010/wordprocessingGroup" xmlns:wpi="http://schemas.microsoft.com/office/word/2010/wordprocessingInk" xmlns:wne="http://schemas.microsoft.com/office/word/2006/wordml" xmlns:wps="http://schemas.microsoft.com/office/word/2010/wordprocessingShape" mc:Ignorable="w14 wp14">
+<w:hdr xmlns:wpc="http://schemas.microsoft.com/office/word/2010/wordprocessingCanvas" xmlns:mc="http://schemas.openxmlformats.org/markup-compatibility/2006" xmlns:o="urn:schemas-microsoft-com:office:office" xmlns:r="http://schemas.openxmlformats.org/officeDocument/2006/relationships" xmlns:m="http://schemas.openxmlformats.org/officeDocument/2006/math" xmlns:v="urn:schemas-microsoft-com:vml" xmlns:wp14="http://schemas.microsoft.com/office/word/2010/wordprocessingDrawing" xmlns:wp="http://schemas.openxmlformats.org/drawingml/2006/wordprocessingDrawing" xmlns:w10="urn:schemas-microsoft-com:office:word" xmlns:w="http://schemas.openxmlformats.org/wordprocessingml/2006/main" xmlns:w14="http://schemas.microsoft.com/office/word/2010/wordml" xmlns:w15="http://schemas.microsoft.com/office/word/2012/wordml" xmlns:wpg="http://schemas.microsoft.com/office/word/2010/wordprocessingGroup" xmlns:wpi="http://schemas.microsoft.com/office/word/2010/wordprocessingInk" xmlns:wne="http://schemas.microsoft.com/office/word/2006/wordml" xmlns:wps="http://schemas.microsoft.com/office/word/2010/wordprocessingShape" mc:Ignorable="w14 w15 wp14">
   <w:p>
     <w:pPr>
       <w:pStyle w:val="Heading1"/>
@@ -4337,7 +4226,7 @@
 </file>
 
 <file path=word/header3.xml><?xml version="1.0" encoding="utf-8"?>
-<w:hdr xmlns:wpc="http://schemas.microsoft.com/office/word/2010/wordprocessingCanvas" xmlns:mc="http://schemas.openxmlformats.org/markup-compatibility/2006" xmlns:o="urn:schemas-microsoft-com:office:office" xmlns:r="http://schemas.openxmlformats.org/officeDocument/2006/relationships" xmlns:m="http://schemas.openxmlformats.org/officeDocument/2006/math" xmlns:v="urn:schemas-microsoft-com:vml" xmlns:wp14="http://schemas.microsoft.com/office/word/2010/wordprocessingDrawing" xmlns:wp="http://schemas.openxmlformats.org/drawingml/2006/wordprocessingDrawing" xmlns:w10="urn:schemas-microsoft-com:office:word" xmlns:w="http://schemas.openxmlformats.org/wordprocessingml/2006/main" xmlns:w14="http://schemas.microsoft.com/office/word/2010/wordml" xmlns:wpg="http://schemas.microsoft.com/office/word/2010/wordprocessingGroup" xmlns:wpi="http://schemas.microsoft.com/office/word/2010/wordprocessingInk" xmlns:wne="http://schemas.microsoft.com/office/word/2006/wordml" xmlns:wps="http://schemas.microsoft.com/office/word/2010/wordprocessingShape" mc:Ignorable="w14 wp14">
+<w:hdr xmlns:wpc="http://schemas.microsoft.com/office/word/2010/wordprocessingCanvas" xmlns:mc="http://schemas.openxmlformats.org/markup-compatibility/2006" xmlns:o="urn:schemas-microsoft-com:office:office" xmlns:r="http://schemas.openxmlformats.org/officeDocument/2006/relationships" xmlns:m="http://schemas.openxmlformats.org/officeDocument/2006/math" xmlns:v="urn:schemas-microsoft-com:vml" xmlns:wp14="http://schemas.microsoft.com/office/word/2010/wordprocessingDrawing" xmlns:wp="http://schemas.openxmlformats.org/drawingml/2006/wordprocessingDrawing" xmlns:w10="urn:schemas-microsoft-com:office:word" xmlns:w="http://schemas.openxmlformats.org/wordprocessingml/2006/main" xmlns:w14="http://schemas.microsoft.com/office/word/2010/wordml" xmlns:w15="http://schemas.microsoft.com/office/word/2012/wordml" xmlns:wpg="http://schemas.microsoft.com/office/word/2010/wordprocessingGroup" xmlns:wpi="http://schemas.microsoft.com/office/word/2010/wordprocessingInk" xmlns:wne="http://schemas.microsoft.com/office/word/2006/wordml" xmlns:wps="http://schemas.microsoft.com/office/word/2010/wordprocessingShape" mc:Ignorable="w14 w15 wp14">
   <w:p>
     <w:pPr>
       <w:pStyle w:val="Header"/>
@@ -4347,7 +4236,7 @@
 </file>
 
 <file path=word/header4.xml><?xml version="1.0" encoding="utf-8"?>
-<w:hdr xmlns:wpc="http://schemas.microsoft.com/office/word/2010/wordprocessingCanvas" xmlns:mc="http://schemas.openxmlformats.org/markup-compatibility/2006" xmlns:o="urn:schemas-microsoft-com:office:office" xmlns:r="http://schemas.openxmlformats.org/officeDocument/2006/relationships" xmlns:m="http://schemas.openxmlformats.org/officeDocument/2006/math" xmlns:v="urn:schemas-microsoft-com:vml" xmlns:wp14="http://schemas.microsoft.com/office/word/2010/wordprocessingDrawing" xmlns:wp="http://schemas.openxmlformats.org/drawingml/2006/wordprocessingDrawing" xmlns:w10="urn:schemas-microsoft-com:office:word" xmlns:w="http://schemas.openxmlformats.org/wordprocessingml/2006/main" xmlns:w14="http://schemas.microsoft.com/office/word/2010/wordml" xmlns:wpg="http://schemas.microsoft.com/office/word/2010/wordprocessingGroup" xmlns:wpi="http://schemas.microsoft.com/office/word/2010/wordprocessingInk" xmlns:wne="http://schemas.microsoft.com/office/word/2006/wordml" xmlns:wps="http://schemas.microsoft.com/office/word/2010/wordprocessingShape" mc:Ignorable="w14 wp14">
+<w:hdr xmlns:wpc="http://schemas.microsoft.com/office/word/2010/wordprocessingCanvas" xmlns:mc="http://schemas.openxmlformats.org/markup-compatibility/2006" xmlns:o="urn:schemas-microsoft-com:office:office" xmlns:r="http://schemas.openxmlformats.org/officeDocument/2006/relationships" xmlns:m="http://schemas.openxmlformats.org/officeDocument/2006/math" xmlns:v="urn:schemas-microsoft-com:vml" xmlns:wp14="http://schemas.microsoft.com/office/word/2010/wordprocessingDrawing" xmlns:wp="http://schemas.openxmlformats.org/drawingml/2006/wordprocessingDrawing" xmlns:w10="urn:schemas-microsoft-com:office:word" xmlns:w="http://schemas.openxmlformats.org/wordprocessingml/2006/main" xmlns:w14="http://schemas.microsoft.com/office/word/2010/wordml" xmlns:w15="http://schemas.microsoft.com/office/word/2012/wordml" xmlns:wpg="http://schemas.microsoft.com/office/word/2010/wordprocessingGroup" xmlns:wpi="http://schemas.microsoft.com/office/word/2010/wordprocessingInk" xmlns:wne="http://schemas.microsoft.com/office/word/2006/wordml" xmlns:wps="http://schemas.microsoft.com/office/word/2010/wordprocessingShape" mc:Ignorable="w14 w15 wp14">
   <w:p>
     <w:pPr>
       <w:pStyle w:val="Heading1"/>
@@ -4438,7 +4327,7 @@
 </file>
 
 <file path=word/numbering.xml><?xml version="1.0" encoding="utf-8"?>
-<w:numbering xmlns:wpc="http://schemas.microsoft.com/office/word/2010/wordprocessingCanvas" xmlns:mc="http://schemas.openxmlformats.org/markup-compatibility/2006" xmlns:o="urn:schemas-microsoft-com:office:office" xmlns:r="http://schemas.openxmlformats.org/officeDocument/2006/relationships" xmlns:m="http://schemas.openxmlformats.org/officeDocument/2006/math" xmlns:v="urn:schemas-microsoft-com:vml" xmlns:wp14="http://schemas.microsoft.com/office/word/2010/wordprocessingDrawing" xmlns:wp="http://schemas.openxmlformats.org/drawingml/2006/wordprocessingDrawing" xmlns:w10="urn:schemas-microsoft-com:office:word" xmlns:w="http://schemas.openxmlformats.org/wordprocessingml/2006/main" xmlns:w14="http://schemas.microsoft.com/office/word/2010/wordml" xmlns:wpg="http://schemas.microsoft.com/office/word/2010/wordprocessingGroup" xmlns:wpi="http://schemas.microsoft.com/office/word/2010/wordprocessingInk" xmlns:wne="http://schemas.microsoft.com/office/word/2006/wordml" xmlns:wps="http://schemas.microsoft.com/office/word/2010/wordprocessingShape" mc:Ignorable="w14 wp14">
+<w:numbering xmlns:wpc="http://schemas.microsoft.com/office/word/2010/wordprocessingCanvas" xmlns:mc="http://schemas.openxmlformats.org/markup-compatibility/2006" xmlns:o="urn:schemas-microsoft-com:office:office" xmlns:r="http://schemas.openxmlformats.org/officeDocument/2006/relationships" xmlns:m="http://schemas.openxmlformats.org/officeDocument/2006/math" xmlns:v="urn:schemas-microsoft-com:vml" xmlns:wp14="http://schemas.microsoft.com/office/word/2010/wordprocessingDrawing" xmlns:wp="http://schemas.openxmlformats.org/drawingml/2006/wordprocessingDrawing" xmlns:w10="urn:schemas-microsoft-com:office:word" xmlns:w="http://schemas.openxmlformats.org/wordprocessingml/2006/main" xmlns:w14="http://schemas.microsoft.com/office/word/2010/wordml" xmlns:w15="http://schemas.microsoft.com/office/word/2012/wordml" xmlns:wpg="http://schemas.microsoft.com/office/word/2010/wordprocessingGroup" xmlns:wpi="http://schemas.microsoft.com/office/word/2010/wordprocessingInk" xmlns:wne="http://schemas.microsoft.com/office/word/2006/wordml" xmlns:wps="http://schemas.microsoft.com/office/word/2010/wordprocessingShape" mc:Ignorable="w14 w15 wp14">
   <w:abstractNum w:abstractNumId="0">
     <w:nsid w:val="051D64B7"/>
     <w:multiLevelType w:val="hybridMultilevel"/>
@@ -5265,7 +5154,7 @@
 </file>
 
 <file path=word/styles.xml><?xml version="1.0" encoding="utf-8"?>
-<w:styles xmlns:mc="http://schemas.openxmlformats.org/markup-compatibility/2006" xmlns:r="http://schemas.openxmlformats.org/officeDocument/2006/relationships" xmlns:w="http://schemas.openxmlformats.org/wordprocessingml/2006/main" xmlns:w14="http://schemas.microsoft.com/office/word/2010/wordml" mc:Ignorable="w14">
+<w:styles xmlns:mc="http://schemas.openxmlformats.org/markup-compatibility/2006" xmlns:r="http://schemas.openxmlformats.org/officeDocument/2006/relationships" xmlns:w="http://schemas.openxmlformats.org/wordprocessingml/2006/main" xmlns:w14="http://schemas.microsoft.com/office/word/2010/wordml" xmlns:w15="http://schemas.microsoft.com/office/word/2012/wordml" mc:Ignorable="w14 w15">
   <w:docDefaults>
     <w:rPrDefault>
       <w:rPr>
@@ -5281,653 +5170,378 @@
       </w:pPr>
     </w:pPrDefault>
   </w:docDefaults>
-  <w:latentStyles w:defLockedState="0" w:defUIPriority="99" w:defSemiHidden="1" w:defUnhideWhenUsed="1" w:defQFormat="0" w:count="267">
-    <w:lsdException w:name="Normal" w:semiHidden="0" w:uiPriority="0" w:unhideWhenUsed="0" w:qFormat="1"/>
-    <w:lsdException w:name="heading 1" w:semiHidden="0" w:uiPriority="0" w:unhideWhenUsed="0" w:qFormat="1"/>
-    <w:lsdException w:name="heading 2" w:uiPriority="9" w:qFormat="1"/>
-    <w:lsdException w:name="heading 3" w:uiPriority="9" w:qFormat="1"/>
-    <w:lsdException w:name="heading 4" w:uiPriority="9" w:qFormat="1"/>
-    <w:lsdException w:name="heading 5" w:uiPriority="9" w:qFormat="1"/>
-    <w:lsdException w:name="heading 6" w:uiPriority="9" w:qFormat="1"/>
-    <w:lsdException w:name="heading 7" w:uiPriority="9" w:qFormat="1"/>
-    <w:lsdException w:name="heading 8" w:uiPriority="9" w:qFormat="1"/>
-    <w:lsdException w:name="heading 9" w:uiPriority="9" w:qFormat="1"/>
-    <w:lsdException w:name="toc 1" w:uiPriority="39"/>
-    <w:lsdException w:name="toc 2" w:uiPriority="39"/>
-    <w:lsdException w:name="toc 3" w:uiPriority="39"/>
-    <w:lsdException w:name="toc 4" w:uiPriority="39"/>
-    <w:lsdException w:name="toc 5" w:uiPriority="39"/>
-    <w:lsdException w:name="toc 6" w:uiPriority="39"/>
-    <w:lsdException w:name="toc 7" w:uiPriority="39"/>
-    <w:lsdException w:name="toc 8" w:uiPriority="39"/>
-    <w:lsdException w:name="toc 9" w:uiPriority="39"/>
-    <w:lsdException w:name="header" w:uiPriority="0"/>
-    <w:lsdException w:name="caption" w:uiPriority="35" w:qFormat="1"/>
-    <w:lsdException w:name="Title" w:semiHidden="0" w:uiPriority="10" w:unhideWhenUsed="0" w:qFormat="1"/>
-    <w:lsdException w:name="Default Paragraph Font" w:uiPriority="1"/>
-    <w:lsdException w:name="Body Text" w:uiPriority="0"/>
-    <w:lsdException w:name="Subtitle" w:semiHidden="0" w:uiPriority="11" w:unhideWhenUsed="0" w:qFormat="1"/>
-    <w:lsdException w:name="Strong" w:semiHidden="0" w:uiPriority="22" w:unhideWhenUsed="0" w:qFormat="1"/>
-    <w:lsdException w:name="Emphasis" w:semiHidden="0" w:uiPriority="20" w:unhideWhenUsed="0" w:qFormat="1"/>
-    <w:lsdException w:name="Table Grid" w:semiHidden="0" w:uiPriority="39" w:unhideWhenUsed="0"/>
-    <w:lsdException w:name="Placeholder Text" w:unhideWhenUsed="0"/>
-    <w:lsdException w:name="No Spacing" w:semiHidden="0" w:uiPriority="1" w:unhideWhenUsed="0" w:qFormat="1"/>
-    <w:lsdException w:name="Light Shading" w:semiHidden="0" w:uiPriority="60" w:unhideWhenUsed="0"/>
-    <w:lsdException w:name="Light List" w:semiHidden="0" w:uiPriority="61" w:unhideWhenUsed="0"/>
-    <w:lsdException w:name="Light Grid" w:semiHidden="0" w:uiPriority="62" w:unhideWhenUsed="0"/>
-    <w:lsdException w:name="Medium Shading 1" w:semiHidden="0" w:uiPriority="63" w:unhideWhenUsed="0"/>
-    <w:lsdException w:name="Medium Shading 2" w:semiHidden="0" w:uiPriority="64" w:unhideWhenUsed="0"/>
-    <w:lsdException w:name="Medium List 1" w:semiHidden="0" w:uiPriority="65" w:unhideWhenUsed="0"/>
-    <w:lsdException w:name="Medium List 2" w:semiHidden="0" w:uiPriority="66" w:unhideWhenUsed="0"/>
-    <w:lsdException w:name="Medium Grid 1" w:semiHidden="0" w:uiPriority="67" w:unhideWhenUsed="0"/>
-    <w:lsdException w:name="Medium Grid 2" w:semiHidden="0" w:uiPriority="68" w:unhideWhenUsed="0"/>
-    <w:lsdException w:name="Medium Grid 3" w:semiHidden="0" w:uiPriority="69" w:unhideWhenUsed="0"/>
-    <w:lsdException w:name="Dark List" w:semiHidden="0" w:uiPriority="70" w:unhideWhenUsed="0"/>
-    <w:lsdException w:name="Colorful Shading" w:semiHidden="0" w:uiPriority="71" w:unhideWhenUsed="0"/>
-    <w:lsdException w:name="Colorful List" w:semiHidden="0" w:uiPriority="72" w:unhideWhenUsed="0"/>
-    <w:lsdException w:name="Colorful Grid" w:semiHidden="0" w:uiPriority="73" w:unhideWhenUsed="0"/>
-    <w:lsdException w:name="Light Shading Accent 1" w:semiHidden="0" w:uiPriority="60" w:unhideWhenUsed="0"/>
-    <w:lsdException w:name="Light List Accent 1" w:semiHidden="0" w:uiPriority="61" w:unhideWhenUsed="0"/>
-    <w:lsdException w:name="Light Grid Accent 1" w:semiHidden="0" w:uiPriority="62" w:unhideWhenUsed="0"/>
-    <w:lsdException w:name="Medium Shading 1 Accent 1" w:semiHidden="0" w:uiPriority="63" w:unhideWhenUsed="0"/>
-    <w:lsdException w:name="Medium Shading 2 Accent 1" w:semiHidden="0" w:uiPriority="64" w:unhideWhenUsed="0"/>
-    <w:lsdException w:name="Medium List 1 Accent 1" w:semiHidden="0" w:uiPriority="65" w:unhideWhenUsed="0"/>
-    <w:lsdException w:name="Revision" w:unhideWhenUsed="0"/>
-    <w:lsdException w:name="List Paragraph" w:semiHidden="0" w:uiPriority="34" w:unhideWhenUsed="0" w:qFormat="1"/>
-    <w:lsdException w:name="Quote" w:semiHidden="0" w:uiPriority="29" w:unhideWhenUsed="0" w:qFormat="1"/>
-    <w:lsdException w:name="Intense Quote" w:semiHidden="0" w:uiPriority="30" w:unhideWhenUsed="0" w:qFormat="1"/>
-    <w:lsdException w:name="Medium List 2 Accent 1" w:semiHidden="0" w:uiPriority="66" w:unhideWhenUsed="0"/>
-    <w:lsdException w:name="Medium Grid 1 Accent 1" w:semiHidden="0" w:uiPriority="67" w:unhideWhenUsed="0"/>
-    <w:lsdException w:name="Medium Grid 2 Accent 1" w:semiHidden="0" w:uiPriority="68" w:unhideWhenUsed="0"/>
-    <w:lsdException w:name="Medium Grid 3 Accent 1" w:semiHidden="0" w:uiPriority="69" w:unhideWhenUsed="0"/>
-    <w:lsdException w:name="Dark List Accent 1" w:semiHidden="0" w:uiPriority="70" w:unhideWhenUsed="0"/>
-    <w:lsdException w:name="Colorful Shading Accent 1" w:semiHidden="0" w:uiPriority="71" w:unhideWhenUsed="0"/>
-    <w:lsdException w:name="Colorful List Accent 1" w:semiHidden="0" w:uiPriority="72" w:unhideWhenUsed="0"/>
-    <w:lsdException w:name="Colorful Grid Accent 1" w:semiHidden="0" w:uiPriority="73" w:unhideWhenUsed="0"/>
-    <w:lsdException w:name="Light Shading Accent 2" w:semiHidden="0" w:uiPriority="60" w:unhideWhenUsed="0"/>
-    <w:lsdException w:name="Light List Accent 2" w:semiHidden="0" w:uiPriority="61" w:unhideWhenUsed="0"/>
-    <w:lsdException w:name="Light Grid Accent 2" w:semiHidden="0" w:uiPriority="62" w:unhideWhenUsed="0"/>
-    <w:lsdException w:name="Medium Shading 1 Accent 2" w:semiHidden="0" w:uiPriority="63" w:unhideWhenUsed="0"/>
-    <w:lsdException w:name="Medium Shading 2 Accent 2" w:semiHidden="0" w:uiPriority="64" w:unhideWhenUsed="0"/>
-    <w:lsdException w:name="Medium List 1 Accent 2" w:semiHidden="0" w:uiPriority="65" w:unhideWhenUsed="0"/>
-    <w:lsdException w:name="Medium List 2 Accent 2" w:semiHidden="0" w:uiPriority="66" w:unhideWhenUsed="0"/>
-    <w:lsdException w:name="Medium Grid 1 Accent 2" w:semiHidden="0" w:uiPriority="67" w:unhideWhenUsed="0"/>
-    <w:lsdException w:name="Medium Grid 2 Accent 2" w:semiHidden="0" w:uiPriority="68" w:unhideWhenUsed="0"/>
-    <w:lsdException w:name="Medium Grid 3 Accent 2" w:semiHidden="0" w:uiPriority="69" w:unhideWhenUsed="0"/>
-    <w:lsdException w:name="Dark List Accent 2" w:semiHidden="0" w:uiPriority="70" w:unhideWhenUsed="0"/>
-    <w:lsdException w:name="Colorful Shading Accent 2" w:semiHidden="0" w:uiPriority="71" w:unhideWhenUsed="0"/>
-    <w:lsdException w:name="Colorful List Accent 2" w:semiHidden="0" w:uiPriority="72" w:unhideWhenUsed="0"/>
-    <w:lsdException w:name="Colorful Grid Accent 2" w:semiHidden="0" w:uiPriority="73" w:unhideWhenUsed="0"/>
-    <w:lsdException w:name="Light Shading Accent 3" w:semiHidden="0" w:uiPriority="60" w:unhideWhenUsed="0"/>
-    <w:lsdException w:name="Light List Accent 3" w:semiHidden="0" w:uiPriority="61" w:unhideWhenUsed="0"/>
-    <w:lsdException w:name="Light Grid Accent 3" w:semiHidden="0" w:uiPriority="62" w:unhideWhenUsed="0"/>
-    <w:lsdException w:name="Medium Shading 1 Accent 3" w:semiHidden="0" w:uiPriority="63" w:unhideWhenUsed="0"/>
-    <w:lsdException w:name="Medium Shading 2 Accent 3" w:semiHidden="0" w:uiPriority="64" w:unhideWhenUsed="0"/>
-    <w:lsdException w:name="Medium List 1 Accent 3" w:semiHidden="0" w:uiPriority="65" w:unhideWhenUsed="0"/>
-    <w:lsdException w:name="Medium List 2 Accent 3" w:semiHidden="0" w:uiPriority="66" w:unhideWhenUsed="0"/>
-    <w:lsdException w:name="Medium Grid 1 Accent 3" w:semiHidden="0" w:uiPriority="67" w:unhideWhenUsed="0"/>
-    <w:lsdException w:name="Medium Grid 2 Accent 3" w:semiHidden="0" w:uiPriority="68" w:unhideWhenUsed="0"/>
-    <w:lsdException w:name="Medium Grid 3 Accent 3" w:semiHidden="0" w:uiPriority="69" w:unhideWhenUsed="0"/>
-    <w:lsdException w:name="Dark List Accent 3" w:semiHidden="0" w:uiPriority="70" w:unhideWhenUsed="0"/>
-    <w:lsdException w:name="Colorful Shading Accent 3" w:semiHidden="0" w:uiPriority="71" w:unhideWhenUsed="0"/>
-    <w:lsdException w:name="Colorful List Accent 3" w:semiHidden="0" w:uiPriority="72" w:unhideWhenUsed="0"/>
-    <w:lsdException w:name="Colorful Grid Accent 3" w:semiHidden="0" w:uiPriority="73" w:unhideWhenUsed="0"/>
-    <w:lsdException w:name="Light Shading Accent 4" w:semiHidden="0" w:uiPriority="60" w:unhideWhenUsed="0"/>
-    <w:lsdException w:name="Light List Accent 4" w:semiHidden="0" w:uiPriority="61" w:unhideWhenUsed="0"/>
-    <w:lsdException w:name="Light Grid Accent 4" w:semiHidden="0" w:uiPriority="62" w:unhideWhenUsed="0"/>
-    <w:lsdException w:name="Medium Shading 1 Accent 4" w:semiHidden="0" w:uiPriority="63" w:unhideWhenUsed="0"/>
-    <w:lsdException w:name="Medium Shading 2 Accent 4" w:semiHidden="0" w:uiPriority="64" w:unhideWhenUsed="0"/>
-    <w:lsdException w:name="Medium List 1 Accent 4" w:semiHidden="0" w:uiPriority="65" w:unhideWhenUsed="0"/>
-    <w:lsdException w:name="Medium List 2 Accent 4" w:semiHidden="0" w:uiPriority="66" w:unhideWhenUsed="0"/>
-    <w:lsdException w:name="Medium Grid 1 Accent 4" w:semiHidden="0" w:uiPriority="67" w:unhideWhenUsed="0"/>
-    <w:lsdException w:name="Medium Grid 2 Accent 4" w:semiHidden="0" w:uiPriority="68" w:unhideWhenUsed="0"/>
-    <w:lsdException w:name="Medium Grid 3 Accent 4" w:semiHidden="0" w:uiPriority="69" w:unhideWhenUsed="0"/>
-    <w:lsdException w:name="Dark List Accent 4" w:semiHidden="0" w:uiPriority="70" w:unhideWhenUsed="0"/>
-    <w:lsdException w:name="Colorful Shading Accent 4" w:semiHidden="0" w:uiPriority="71" w:unhideWhenUsed="0"/>
-    <w:lsdException w:name="Colorful List Accent 4" w:semiHidden="0" w:uiPriority="72" w:unhideWhenUsed="0"/>
-    <w:lsdException w:name="Colorful Grid Accent 4" w:semiHidden="0" w:uiPriority="73" w:unhideWhenUsed="0"/>
-    <w:lsdException w:name="Light Shading Accent 5" w:semiHidden="0" w:uiPriority="60" w:unhideWhenUsed="0"/>
-    <w:lsdException w:name="Light List Accent 5" w:semiHidden="0" w:uiPriority="61" w:unhideWhenUsed="0"/>
-    <w:lsdException w:name="Light Grid Accent 5" w:semiHidden="0" w:uiPriority="62" w:unhideWhenUsed="0"/>
-    <w:lsdException w:name="Medium Shading 1 Accent 5" w:semiHidden="0" w:uiPriority="63" w:unhideWhenUsed="0"/>
-    <w:lsdException w:name="Medium Shading 2 Accent 5" w:semiHidden="0" w:uiPriority="64" w:unhideWhenUsed="0"/>
-    <w:lsdException w:name="Medium List 1 Accent 5" w:semiHidden="0" w:uiPriority="65" w:unhideWhenUsed="0"/>
-    <w:lsdException w:name="Medium List 2 Accent 5" w:semiHidden="0" w:uiPriority="66" w:unhideWhenUsed="0"/>
-    <w:lsdException w:name="Medium Grid 1 Accent 5" w:semiHidden="0" w:uiPriority="67" w:unhideWhenUsed="0"/>
-    <w:lsdException w:name="Medium Grid 2 Accent 5" w:semiHidden="0" w:uiPriority="68" w:unhideWhenUsed="0"/>
-    <w:lsdException w:name="Medium Grid 3 Accent 5" w:semiHidden="0" w:uiPriority="69" w:unhideWhenUsed="0"/>
-    <w:lsdException w:name="Dark List Accent 5" w:semiHidden="0" w:uiPriority="70" w:unhideWhenUsed="0"/>
-    <w:lsdException w:name="Colorful Shading Accent 5" w:semiHidden="0" w:uiPriority="71" w:unhideWhenUsed="0"/>
-    <w:lsdException w:name="Colorful List Accent 5" w:semiHidden="0" w:uiPriority="72" w:unhideWhenUsed="0"/>
-    <w:lsdException w:name="Colorful Grid Accent 5" w:semiHidden="0" w:uiPriority="73" w:unhideWhenUsed="0"/>
-    <w:lsdException w:name="Light Shading Accent 6" w:semiHidden="0" w:uiPriority="60" w:unhideWhenUsed="0"/>
-    <w:lsdException w:name="Light List Accent 6" w:semiHidden="0" w:uiPriority="61" w:unhideWhenUsed="0"/>
-    <w:lsdException w:name="Light Grid Accent 6" w:semiHidden="0" w:uiPriority="62" w:unhideWhenUsed="0"/>
-    <w:lsdException w:name="Medium Shading 1 Accent 6" w:semiHidden="0" w:uiPriority="63" w:unhideWhenUsed="0"/>
-    <w:lsdException w:name="Medium Shading 2 Accent 6" w:semiHidden="0" w:uiPriority="64" w:unhideWhenUsed="0"/>
-    <w:lsdException w:name="Medium List 1 Accent 6" w:semiHidden="0" w:uiPriority="65" w:unhideWhenUsed="0"/>
-    <w:lsdException w:name="Medium List 2 Accent 6" w:semiHidden="0" w:uiPriority="66" w:unhideWhenUsed="0"/>
-    <w:lsdException w:name="Medium Grid 1 Accent 6" w:semiHidden="0" w:uiPriority="67" w:unhideWhenUsed="0"/>
-    <w:lsdException w:name="Medium Grid 2 Accent 6" w:semiHidden="0" w:uiPriority="68" w:unhideWhenUsed="0"/>
-    <w:lsdException w:name="Medium Grid 3 Accent 6" w:semiHidden="0" w:uiPriority="69" w:unhideWhenUsed="0"/>
-    <w:lsdException w:name="Dark List Accent 6" w:semiHidden="0" w:uiPriority="70" w:unhideWhenUsed="0"/>
-    <w:lsdException w:name="Colorful Shading Accent 6" w:semiHidden="0" w:uiPriority="71" w:unhideWhenUsed="0"/>
-    <w:lsdException w:name="Colorful List Accent 6" w:semiHidden="0" w:uiPriority="72" w:unhideWhenUsed="0"/>
-    <w:lsdException w:name="Colorful Grid Accent 6" w:semiHidden="0" w:uiPriority="73" w:unhideWhenUsed="0"/>
-    <w:lsdException w:name="Subtle Emphasis" w:semiHidden="0" w:uiPriority="19" w:unhideWhenUsed="0" w:qFormat="1"/>
-    <w:lsdException w:name="Intense Emphasis" w:semiHidden="0" w:uiPriority="21" w:unhideWhenUsed="0" w:qFormat="1"/>
-    <w:lsdException w:name="Subtle Reference" w:semiHidden="0" w:uiPriority="31" w:unhideWhenUsed="0" w:qFormat="1"/>
-    <w:lsdException w:name="Intense Reference" w:semiHidden="0" w:uiPriority="32" w:unhideWhenUsed="0" w:qFormat="1"/>
-    <w:lsdException w:name="Book Title" w:semiHidden="0" w:uiPriority="33" w:unhideWhenUsed="0" w:qFormat="1"/>
-    <w:lsdException w:name="Bibliography" w:uiPriority="37"/>
-    <w:lsdException w:name="TOC Heading" w:uiPriority="39" w:qFormat="1"/>
-  </w:latentStyles>
-  <w:style w:type="paragraph" w:default="1" w:styleId="Normal">
-    <w:name w:val="Normal"/>
-    <w:qFormat/>
-    <w:rsid w:val="003F5FF0"/>
-    <w:pPr>
-      <w:spacing w:after="0" w:line="240" w:lineRule="auto"/>
-    </w:pPr>
-    <w:rPr>
-      <w:rFonts w:ascii="Times New Roman" w:eastAsia="Times New Roman" w:hAnsi="Times New Roman" w:cs="Times New Roman"/>
-      <w:sz w:val="24"/>
-      <w:szCs w:val="20"/>
-      <w:lang w:val="en-US"/>
-    </w:rPr>
-  </w:style>
-  <w:style w:type="paragraph" w:styleId="Heading1">
-    <w:name w:val="heading 1"/>
-    <w:basedOn w:val="Normal"/>
-    <w:next w:val="Normal"/>
-    <w:link w:val="Heading1Char"/>
-    <w:qFormat/>
-    <w:rsid w:val="003F5FF0"/>
-    <w:pPr>
-      <w:keepNext/>
-      <w:outlineLvl w:val="0"/>
-    </w:pPr>
-    <w:rPr>
-      <w:b/>
-      <w:snapToGrid w:val="0"/>
-      <w:sz w:val="28"/>
-      <w:lang w:val="en-GB"/>
-    </w:rPr>
-  </w:style>
-  <w:style w:type="character" w:default="1" w:styleId="DefaultParagraphFont">
-    <w:name w:val="Default Paragraph Font"/>
-    <w:uiPriority w:val="1"/>
-    <w:semiHidden/>
-    <w:unhideWhenUsed/>
-  </w:style>
-  <w:style w:type="table" w:default="1" w:styleId="TableNormal">
-    <w:name w:val="Normal Table"/>
-    <w:uiPriority w:val="99"/>
-    <w:semiHidden/>
-    <w:unhideWhenUsed/>
-    <w:tblPr>
-      <w:tblInd w:w="0" w:type="dxa"/>
-      <w:tblCellMar>
-        <w:top w:w="0" w:type="dxa"/>
-        <w:left w:w="108" w:type="dxa"/>
-        <w:bottom w:w="0" w:type="dxa"/>
-        <w:right w:w="108" w:type="dxa"/>
-      </w:tblCellMar>
-    </w:tblPr>
-  </w:style>
-  <w:style w:type="numbering" w:default="1" w:styleId="NoList">
-    <w:name w:val="No List"/>
-    <w:uiPriority w:val="99"/>
-    <w:semiHidden/>
-    <w:unhideWhenUsed/>
-  </w:style>
-  <w:style w:type="character" w:customStyle="1" w:styleId="Heading1Char">
-    <w:name w:val="Heading 1 Char"/>
-    <w:basedOn w:val="DefaultParagraphFont"/>
-    <w:link w:val="Heading1"/>
-    <w:rsid w:val="003F5FF0"/>
-    <w:rPr>
-      <w:rFonts w:ascii="Times New Roman" w:eastAsia="Times New Roman" w:hAnsi="Times New Roman" w:cs="Times New Roman"/>
-      <w:b/>
-      <w:snapToGrid w:val="0"/>
-      <w:sz w:val="28"/>
-      <w:szCs w:val="20"/>
-    </w:rPr>
-  </w:style>
-  <w:style w:type="paragraph" w:styleId="BodyText">
-    <w:name w:val="Body Text"/>
-    <w:basedOn w:val="Normal"/>
-    <w:link w:val="BodyTextChar"/>
-    <w:rsid w:val="003F5FF0"/>
-    <w:pPr>
-      <w:jc w:val="both"/>
-    </w:pPr>
-    <w:rPr>
-      <w:snapToGrid w:val="0"/>
-      <w:lang w:val="en-GB"/>
-    </w:rPr>
-  </w:style>
-  <w:style w:type="character" w:customStyle="1" w:styleId="BodyTextChar">
-    <w:name w:val="Body Text Char"/>
-    <w:basedOn w:val="DefaultParagraphFont"/>
-    <w:link w:val="BodyText"/>
-    <w:rsid w:val="003F5FF0"/>
-    <w:rPr>
-      <w:rFonts w:ascii="Times New Roman" w:eastAsia="Times New Roman" w:hAnsi="Times New Roman" w:cs="Times New Roman"/>
-      <w:snapToGrid w:val="0"/>
-      <w:sz w:val="24"/>
-      <w:szCs w:val="20"/>
-    </w:rPr>
-  </w:style>
-  <w:style w:type="paragraph" w:styleId="Header">
-    <w:name w:val="header"/>
-    <w:basedOn w:val="Normal"/>
-    <w:link w:val="HeaderChar"/>
-    <w:rsid w:val="003F5FF0"/>
-    <w:pPr>
-      <w:tabs>
-        <w:tab w:val="center" w:pos="4153"/>
-        <w:tab w:val="right" w:pos="8306"/>
-      </w:tabs>
-    </w:pPr>
-    <w:rPr>
-      <w:lang w:val="en-GB"/>
-    </w:rPr>
-  </w:style>
-  <w:style w:type="character" w:customStyle="1" w:styleId="HeaderChar">
-    <w:name w:val="Header Char"/>
-    <w:basedOn w:val="DefaultParagraphFont"/>
-    <w:link w:val="Header"/>
-    <w:rsid w:val="003F5FF0"/>
-    <w:rPr>
-      <w:rFonts w:ascii="Times New Roman" w:eastAsia="Times New Roman" w:hAnsi="Times New Roman" w:cs="Times New Roman"/>
-      <w:sz w:val="24"/>
-      <w:szCs w:val="20"/>
-    </w:rPr>
-  </w:style>
-  <w:style w:type="paragraph" w:customStyle="1" w:styleId="Bodytextnumbered">
-    <w:name w:val="Body text numbered"/>
-    <w:basedOn w:val="Normal"/>
-    <w:rsid w:val="003F5FF0"/>
-    <w:pPr>
-      <w:numPr>
-        <w:numId w:val="1"/>
-      </w:numPr>
-      <w:ind w:right="723"/>
-    </w:pPr>
-    <w:rPr>
-      <w:rFonts w:ascii="Arial" w:hAnsi="Arial" w:cs="Arial"/>
-      <w:sz w:val="20"/>
-      <w:lang w:val="en-GB"/>
-    </w:rPr>
-  </w:style>
-  <w:style w:type="paragraph" w:customStyle="1" w:styleId="BodyText-LEFT">
-    <w:name w:val="Body Text-LEFT"/>
-    <w:basedOn w:val="BodyText"/>
-    <w:rsid w:val="003F5FF0"/>
-    <w:pPr>
-      <w:widowControl w:val="0"/>
-      <w:overflowPunct w:val="0"/>
-      <w:autoSpaceDE w:val="0"/>
-      <w:autoSpaceDN w:val="0"/>
-      <w:adjustRightInd w:val="0"/>
-      <w:spacing w:after="120"/>
-      <w:jc w:val="left"/>
-      <w:textAlignment w:val="baseline"/>
-    </w:pPr>
-    <w:rPr>
-      <w:rFonts w:ascii="Arial" w:hAnsi="Arial" w:cs="Arial"/>
-      <w:iCs/>
-      <w:snapToGrid/>
-      <w:sz w:val="20"/>
-    </w:rPr>
-  </w:style>
-  <w:style w:type="paragraph" w:styleId="Footer">
-    <w:name w:val="footer"/>
-    <w:basedOn w:val="Normal"/>
-    <w:link w:val="FooterChar"/>
-    <w:uiPriority w:val="99"/>
-    <w:unhideWhenUsed/>
-    <w:rsid w:val="00607C26"/>
-    <w:pPr>
-      <w:tabs>
-        <w:tab w:val="center" w:pos="4513"/>
-        <w:tab w:val="right" w:pos="9026"/>
-      </w:tabs>
-    </w:pPr>
-  </w:style>
-  <w:style w:type="character" w:customStyle="1" w:styleId="FooterChar">
-    <w:name w:val="Footer Char"/>
-    <w:basedOn w:val="DefaultParagraphFont"/>
-    <w:link w:val="Footer"/>
-    <w:uiPriority w:val="99"/>
-    <w:rsid w:val="00607C26"/>
-    <w:rPr>
-      <w:rFonts w:ascii="Times New Roman" w:eastAsia="Times New Roman" w:hAnsi="Times New Roman" w:cs="Times New Roman"/>
-      <w:sz w:val="24"/>
-      <w:szCs w:val="20"/>
-      <w:lang w:val="en-US"/>
-    </w:rPr>
-  </w:style>
-  <w:style w:type="paragraph" w:styleId="ListParagraph">
-    <w:name w:val="List Paragraph"/>
-    <w:basedOn w:val="Normal"/>
-    <w:uiPriority w:val="34"/>
-    <w:qFormat/>
-    <w:rsid w:val="00376B0C"/>
-    <w:pPr>
-      <w:ind w:left="720"/>
-      <w:contextualSpacing/>
-    </w:pPr>
-  </w:style>
-  <w:style w:type="paragraph" w:customStyle="1" w:styleId="Default">
-    <w:name w:val="Default"/>
-    <w:rsid w:val="00376B0C"/>
-    <w:pPr>
-      <w:autoSpaceDE w:val="0"/>
-      <w:autoSpaceDN w:val="0"/>
-      <w:adjustRightInd w:val="0"/>
-      <w:spacing w:after="0" w:line="240" w:lineRule="auto"/>
-    </w:pPr>
-    <w:rPr>
-      <w:rFonts w:ascii="Calibri" w:hAnsi="Calibri" w:cs="Calibri"/>
-      <w:color w:val="000000"/>
-      <w:sz w:val="24"/>
-      <w:szCs w:val="24"/>
-    </w:rPr>
-  </w:style>
-  <w:style w:type="character" w:styleId="PlaceholderText">
-    <w:name w:val="Placeholder Text"/>
-    <w:basedOn w:val="DefaultParagraphFont"/>
-    <w:uiPriority w:val="99"/>
-    <w:semiHidden/>
-    <w:rsid w:val="00376B0C"/>
-    <w:rPr>
-      <w:color w:val="808080"/>
-    </w:rPr>
-  </w:style>
-  <w:style w:type="paragraph" w:styleId="BalloonText">
-    <w:name w:val="Balloon Text"/>
-    <w:basedOn w:val="Normal"/>
-    <w:link w:val="BalloonTextChar"/>
-    <w:uiPriority w:val="99"/>
-    <w:semiHidden/>
-    <w:unhideWhenUsed/>
-    <w:rsid w:val="00D07F45"/>
-    <w:rPr>
-      <w:rFonts w:ascii="Tahoma" w:hAnsi="Tahoma" w:cs="Tahoma"/>
-      <w:sz w:val="16"/>
-      <w:szCs w:val="16"/>
-    </w:rPr>
-  </w:style>
-  <w:style w:type="character" w:customStyle="1" w:styleId="BalloonTextChar">
-    <w:name w:val="Balloon Text Char"/>
-    <w:basedOn w:val="DefaultParagraphFont"/>
-    <w:link w:val="BalloonText"/>
-    <w:uiPriority w:val="99"/>
-    <w:semiHidden/>
-    <w:rsid w:val="00D07F45"/>
-    <w:rPr>
-      <w:rFonts w:ascii="Tahoma" w:eastAsia="Times New Roman" w:hAnsi="Tahoma" w:cs="Tahoma"/>
-      <w:sz w:val="16"/>
-      <w:szCs w:val="16"/>
-      <w:lang w:val="en-US"/>
-    </w:rPr>
-  </w:style>
-  <w:style w:type="character" w:styleId="CommentReference">
-    <w:name w:val="annotation reference"/>
-    <w:basedOn w:val="DefaultParagraphFont"/>
-    <w:uiPriority w:val="99"/>
-    <w:semiHidden/>
-    <w:unhideWhenUsed/>
-    <w:rsid w:val="00C224A9"/>
-    <w:rPr>
-      <w:sz w:val="16"/>
-      <w:szCs w:val="16"/>
-    </w:rPr>
-  </w:style>
-  <w:style w:type="paragraph" w:styleId="CommentText">
-    <w:name w:val="annotation text"/>
-    <w:basedOn w:val="Normal"/>
-    <w:link w:val="CommentTextChar"/>
-    <w:uiPriority w:val="99"/>
-    <w:semiHidden/>
-    <w:unhideWhenUsed/>
-    <w:rsid w:val="00C224A9"/>
-    <w:rPr>
-      <w:sz w:val="20"/>
-    </w:rPr>
-  </w:style>
-  <w:style w:type="character" w:customStyle="1" w:styleId="CommentTextChar">
-    <w:name w:val="Comment Text Char"/>
-    <w:basedOn w:val="DefaultParagraphFont"/>
-    <w:link w:val="CommentText"/>
-    <w:uiPriority w:val="99"/>
-    <w:semiHidden/>
-    <w:rsid w:val="00C224A9"/>
-    <w:rPr>
-      <w:rFonts w:ascii="Times New Roman" w:eastAsia="Times New Roman" w:hAnsi="Times New Roman" w:cs="Times New Roman"/>
-      <w:sz w:val="20"/>
-      <w:szCs w:val="20"/>
-      <w:lang w:val="en-US"/>
-    </w:rPr>
-  </w:style>
-  <w:style w:type="paragraph" w:styleId="CommentSubject">
-    <w:name w:val="annotation subject"/>
-    <w:basedOn w:val="CommentText"/>
-    <w:next w:val="CommentText"/>
-    <w:link w:val="CommentSubjectChar"/>
-    <w:uiPriority w:val="99"/>
-    <w:semiHidden/>
-    <w:unhideWhenUsed/>
-    <w:rsid w:val="00C224A9"/>
-    <w:rPr>
-      <w:b/>
-      <w:bCs/>
-    </w:rPr>
-  </w:style>
-  <w:style w:type="character" w:customStyle="1" w:styleId="CommentSubjectChar">
-    <w:name w:val="Comment Subject Char"/>
-    <w:basedOn w:val="CommentTextChar"/>
-    <w:link w:val="CommentSubject"/>
-    <w:uiPriority w:val="99"/>
-    <w:semiHidden/>
-    <w:rsid w:val="00C224A9"/>
-    <w:rPr>
-      <w:rFonts w:ascii="Times New Roman" w:eastAsia="Times New Roman" w:hAnsi="Times New Roman" w:cs="Times New Roman"/>
-      <w:b/>
-      <w:bCs/>
-      <w:sz w:val="20"/>
-      <w:szCs w:val="20"/>
-      <w:lang w:val="en-US"/>
-    </w:rPr>
-  </w:style>
-  <w:style w:type="table" w:styleId="TableGrid">
-    <w:name w:val="Table Grid"/>
-    <w:basedOn w:val="TableNormal"/>
-    <w:uiPriority w:val="39"/>
-    <w:rsid w:val="008A649F"/>
-    <w:pPr>
-      <w:spacing w:after="0" w:line="240" w:lineRule="auto"/>
-    </w:pPr>
-    <w:tblPr>
-      <w:tblInd w:w="0" w:type="dxa"/>
-      <w:tblBorders>
-        <w:top w:val="single" w:sz="4" w:space="0" w:color="auto"/>
-        <w:left w:val="single" w:sz="4" w:space="0" w:color="auto"/>
-        <w:bottom w:val="single" w:sz="4" w:space="0" w:color="auto"/>
-        <w:right w:val="single" w:sz="4" w:space="0" w:color="auto"/>
-        <w:insideH w:val="single" w:sz="4" w:space="0" w:color="auto"/>
-        <w:insideV w:val="single" w:sz="4" w:space="0" w:color="auto"/>
-      </w:tblBorders>
-      <w:tblCellMar>
-        <w:top w:w="0" w:type="dxa"/>
-        <w:left w:w="108" w:type="dxa"/>
-        <w:bottom w:w="0" w:type="dxa"/>
-        <w:right w:w="108" w:type="dxa"/>
-      </w:tblCellMar>
-    </w:tblPr>
-  </w:style>
-</w:styles>
-</file>
-
-<file path=word/stylesWithEffects.xml><?xml version="1.0" encoding="utf-8"?>
-<w:styles xmlns:wpc="http://schemas.microsoft.com/office/word/2010/wordprocessingCanvas" xmlns:mc="http://schemas.openxmlformats.org/markup-compatibility/2006" xmlns:o="urn:schemas-microsoft-com:office:office" xmlns:r="http://schemas.openxmlformats.org/officeDocument/2006/relationships" xmlns:m="http://schemas.openxmlformats.org/officeDocument/2006/math" xmlns:v="urn:schemas-microsoft-com:vml" xmlns:wp14="http://schemas.microsoft.com/office/word/2010/wordprocessingDrawing" xmlns:wp="http://schemas.openxmlformats.org/drawingml/2006/wordprocessingDrawing" xmlns:w10="urn:schemas-microsoft-com:office:word" xmlns:w="http://schemas.openxmlformats.org/wordprocessingml/2006/main" xmlns:w14="http://schemas.microsoft.com/office/word/2010/wordml" xmlns:wpg="http://schemas.microsoft.com/office/word/2010/wordprocessingGroup" xmlns:wpi="http://schemas.microsoft.com/office/word/2010/wordprocessingInk" xmlns:wne="http://schemas.microsoft.com/office/word/2006/wordml" xmlns:wps="http://schemas.microsoft.com/office/word/2010/wordprocessingShape" mc:Ignorable="w14 wp14">
-  <w:docDefaults>
-    <w:rPrDefault>
-      <w:rPr>
-        <w:rFonts w:asciiTheme="minorHAnsi" w:eastAsiaTheme="minorHAnsi" w:hAnsiTheme="minorHAnsi" w:cstheme="minorBidi"/>
-        <w:sz w:val="22"/>
-        <w:szCs w:val="22"/>
-        <w:lang w:val="en-GB" w:eastAsia="en-US" w:bidi="ar-SA"/>
-      </w:rPr>
-    </w:rPrDefault>
-    <w:pPrDefault>
-      <w:pPr>
-        <w:spacing w:after="160" w:line="259" w:lineRule="auto"/>
-      </w:pPr>
-    </w:pPrDefault>
-  </w:docDefaults>
-  <w:latentStyles w:defLockedState="0" w:defUIPriority="99" w:defSemiHidden="1" w:defUnhideWhenUsed="1" w:defQFormat="0" w:count="267">
-    <w:lsdException w:name="Normal" w:semiHidden="0" w:uiPriority="0" w:unhideWhenUsed="0" w:qFormat="1"/>
-    <w:lsdException w:name="heading 1" w:semiHidden="0" w:uiPriority="0" w:unhideWhenUsed="0" w:qFormat="1"/>
-    <w:lsdException w:name="heading 2" w:uiPriority="9" w:qFormat="1"/>
-    <w:lsdException w:name="heading 3" w:uiPriority="9" w:qFormat="1"/>
-    <w:lsdException w:name="heading 4" w:uiPriority="9" w:qFormat="1"/>
-    <w:lsdException w:name="heading 5" w:uiPriority="9" w:qFormat="1"/>
-    <w:lsdException w:name="heading 6" w:uiPriority="9" w:qFormat="1"/>
-    <w:lsdException w:name="heading 7" w:uiPriority="9" w:qFormat="1"/>
-    <w:lsdException w:name="heading 8" w:uiPriority="9" w:qFormat="1"/>
-    <w:lsdException w:name="heading 9" w:uiPriority="9" w:qFormat="1"/>
-    <w:lsdException w:name="toc 1" w:uiPriority="39"/>
-    <w:lsdException w:name="toc 2" w:uiPriority="39"/>
-    <w:lsdException w:name="toc 3" w:uiPriority="39"/>
-    <w:lsdException w:name="toc 4" w:uiPriority="39"/>
-    <w:lsdException w:name="toc 5" w:uiPriority="39"/>
-    <w:lsdException w:name="toc 6" w:uiPriority="39"/>
-    <w:lsdException w:name="toc 7" w:uiPriority="39"/>
-    <w:lsdException w:name="toc 8" w:uiPriority="39"/>
-    <w:lsdException w:name="toc 9" w:uiPriority="39"/>
-    <w:lsdException w:name="header" w:uiPriority="0"/>
-    <w:lsdException w:name="caption" w:uiPriority="35" w:qFormat="1"/>
-    <w:lsdException w:name="Title" w:semiHidden="0" w:uiPriority="10" w:unhideWhenUsed="0" w:qFormat="1"/>
-    <w:lsdException w:name="Default Paragraph Font" w:uiPriority="1"/>
-    <w:lsdException w:name="Body Text" w:uiPriority="0"/>
-    <w:lsdException w:name="Subtitle" w:semiHidden="0" w:uiPriority="11" w:unhideWhenUsed="0" w:qFormat="1"/>
-    <w:lsdException w:name="Strong" w:semiHidden="0" w:uiPriority="22" w:unhideWhenUsed="0" w:qFormat="1"/>
-    <w:lsdException w:name="Emphasis" w:semiHidden="0" w:uiPriority="20" w:unhideWhenUsed="0" w:qFormat="1"/>
-    <w:lsdException w:name="Table Grid" w:semiHidden="0" w:uiPriority="39" w:unhideWhenUsed="0"/>
-    <w:lsdException w:name="Placeholder Text" w:unhideWhenUsed="0"/>
-    <w:lsdException w:name="No Spacing" w:semiHidden="0" w:uiPriority="1" w:unhideWhenUsed="0" w:qFormat="1"/>
-    <w:lsdException w:name="Light Shading" w:semiHidden="0" w:uiPriority="60" w:unhideWhenUsed="0"/>
-    <w:lsdException w:name="Light List" w:semiHidden="0" w:uiPriority="61" w:unhideWhenUsed="0"/>
-    <w:lsdException w:name="Light Grid" w:semiHidden="0" w:uiPriority="62" w:unhideWhenUsed="0"/>
-    <w:lsdException w:name="Medium Shading 1" w:semiHidden="0" w:uiPriority="63" w:unhideWhenUsed="0"/>
-    <w:lsdException w:name="Medium Shading 2" w:semiHidden="0" w:uiPriority="64" w:unhideWhenUsed="0"/>
-    <w:lsdException w:name="Medium List 1" w:semiHidden="0" w:uiPriority="65" w:unhideWhenUsed="0"/>
-    <w:lsdException w:name="Medium List 2" w:semiHidden="0" w:uiPriority="66" w:unhideWhenUsed="0"/>
-    <w:lsdException w:name="Medium Grid 1" w:semiHidden="0" w:uiPriority="67" w:unhideWhenUsed="0"/>
-    <w:lsdException w:name="Medium Grid 2" w:semiHidden="0" w:uiPriority="68" w:unhideWhenUsed="0"/>
-    <w:lsdException w:name="Medium Grid 3" w:semiHidden="0" w:uiPriority="69" w:unhideWhenUsed="0"/>
-    <w:lsdException w:name="Dark List" w:semiHidden="0" w:uiPriority="70" w:unhideWhenUsed="0"/>
-    <w:lsdException w:name="Colorful Shading" w:semiHidden="0" w:uiPriority="71" w:unhideWhenUsed="0"/>
-    <w:lsdException w:name="Colorful List" w:semiHidden="0" w:uiPriority="72" w:unhideWhenUsed="0"/>
-    <w:lsdException w:name="Colorful Grid" w:semiHidden="0" w:uiPriority="73" w:unhideWhenUsed="0"/>
-    <w:lsdException w:name="Light Shading Accent 1" w:semiHidden="0" w:uiPriority="60" w:unhideWhenUsed="0"/>
-    <w:lsdException w:name="Light List Accent 1" w:semiHidden="0" w:uiPriority="61" w:unhideWhenUsed="0"/>
-    <w:lsdException w:name="Light Grid Accent 1" w:semiHidden="0" w:uiPriority="62" w:unhideWhenUsed="0"/>
-    <w:lsdException w:name="Medium Shading 1 Accent 1" w:semiHidden="0" w:uiPriority="63" w:unhideWhenUsed="0"/>
-    <w:lsdException w:name="Medium Shading 2 Accent 1" w:semiHidden="0" w:uiPriority="64" w:unhideWhenUsed="0"/>
-    <w:lsdException w:name="Medium List 1 Accent 1" w:semiHidden="0" w:uiPriority="65" w:unhideWhenUsed="0"/>
-    <w:lsdException w:name="Revision" w:unhideWhenUsed="0"/>
-    <w:lsdException w:name="List Paragraph" w:semiHidden="0" w:uiPriority="34" w:unhideWhenUsed="0" w:qFormat="1"/>
-    <w:lsdException w:name="Quote" w:semiHidden="0" w:uiPriority="29" w:unhideWhenUsed="0" w:qFormat="1"/>
-    <w:lsdException w:name="Intense Quote" w:semiHidden="0" w:uiPriority="30" w:unhideWhenUsed="0" w:qFormat="1"/>
-    <w:lsdException w:name="Medium List 2 Accent 1" w:semiHidden="0" w:uiPriority="66" w:unhideWhenUsed="0"/>
-    <w:lsdException w:name="Medium Grid 1 Accent 1" w:semiHidden="0" w:uiPriority="67" w:unhideWhenUsed="0"/>
-    <w:lsdException w:name="Medium Grid 2 Accent 1" w:semiHidden="0" w:uiPriority="68" w:unhideWhenUsed="0"/>
-    <w:lsdException w:name="Medium Grid 3 Accent 1" w:semiHidden="0" w:uiPriority="69" w:unhideWhenUsed="0"/>
-    <w:lsdException w:name="Dark List Accent 1" w:semiHidden="0" w:uiPriority="70" w:unhideWhenUsed="0"/>
-    <w:lsdException w:name="Colorful Shading Accent 1" w:semiHidden="0" w:uiPriority="71" w:unhideWhenUsed="0"/>
-    <w:lsdException w:name="Colorful List Accent 1" w:semiHidden="0" w:uiPriority="72" w:unhideWhenUsed="0"/>
-    <w:lsdException w:name="Colorful Grid Accent 1" w:semiHidden="0" w:uiPriority="73" w:unhideWhenUsed="0"/>
-    <w:lsdException w:name="Light Shading Accent 2" w:semiHidden="0" w:uiPriority="60" w:unhideWhenUsed="0"/>
-    <w:lsdException w:name="Light List Accent 2" w:semiHidden="0" w:uiPriority="61" w:unhideWhenUsed="0"/>
-    <w:lsdException w:name="Light Grid Accent 2" w:semiHidden="0" w:uiPriority="62" w:unhideWhenUsed="0"/>
-    <w:lsdException w:name="Medium Shading 1 Accent 2" w:semiHidden="0" w:uiPriority="63" w:unhideWhenUsed="0"/>
-    <w:lsdException w:name="Medium Shading 2 Accent 2" w:semiHidden="0" w:uiPriority="64" w:unhideWhenUsed="0"/>
-    <w:lsdException w:name="Medium List 1 Accent 2" w:semiHidden="0" w:uiPriority="65" w:unhideWhenUsed="0"/>
-    <w:lsdException w:name="Medium List 2 Accent 2" w:semiHidden="0" w:uiPriority="66" w:unhideWhenUsed="0"/>
-    <w:lsdException w:name="Medium Grid 1 Accent 2" w:semiHidden="0" w:uiPriority="67" w:unhideWhenUsed="0"/>
-    <w:lsdException w:name="Medium Grid 2 Accent 2" w:semiHidden="0" w:uiPriority="68" w:unhideWhenUsed="0"/>
-    <w:lsdException w:name="Medium Grid 3 Accent 2" w:semiHidden="0" w:uiPriority="69" w:unhideWhenUsed="0"/>
-    <w:lsdException w:name="Dark List Accent 2" w:semiHidden="0" w:uiPriority="70" w:unhideWhenUsed="0"/>
-    <w:lsdException w:name="Colorful Shading Accent 2" w:semiHidden="0" w:uiPriority="71" w:unhideWhenUsed="0"/>
-    <w:lsdException w:name="Colorful List Accent 2" w:semiHidden="0" w:uiPriority="72" w:unhideWhenUsed="0"/>
-    <w:lsdException w:name="Colorful Grid Accent 2" w:semiHidden="0" w:uiPriority="73" w:unhideWhenUsed="0"/>
-    <w:lsdException w:name="Light Shading Accent 3" w:semiHidden="0" w:uiPriority="60" w:unhideWhenUsed="0"/>
-    <w:lsdException w:name="Light List Accent 3" w:semiHidden="0" w:uiPriority="61" w:unhideWhenUsed="0"/>
-    <w:lsdException w:name="Light Grid Accent 3" w:semiHidden="0" w:uiPriority="62" w:unhideWhenUsed="0"/>
-    <w:lsdException w:name="Medium Shading 1 Accent 3" w:semiHidden="0" w:uiPriority="63" w:unhideWhenUsed="0"/>
-    <w:lsdException w:name="Medium Shading 2 Accent 3" w:semiHidden="0" w:uiPriority="64" w:unhideWhenUsed="0"/>
-    <w:lsdException w:name="Medium List 1 Accent 3" w:semiHidden="0" w:uiPriority="65" w:unhideWhenUsed="0"/>
-    <w:lsdException w:name="Medium List 2 Accent 3" w:semiHidden="0" w:uiPriority="66" w:unhideWhenUsed="0"/>
-    <w:lsdException w:name="Medium Grid 1 Accent 3" w:semiHidden="0" w:uiPriority="67" w:unhideWhenUsed="0"/>
-    <w:lsdException w:name="Medium Grid 2 Accent 3" w:semiHidden="0" w:uiPriority="68" w:unhideWhenUsed="0"/>
-    <w:lsdException w:name="Medium Grid 3 Accent 3" w:semiHidden="0" w:uiPriority="69" w:unhideWhenUsed="0"/>
-    <w:lsdException w:name="Dark List Accent 3" w:semiHidden="0" w:uiPriority="70" w:unhideWhenUsed="0"/>
-    <w:lsdException w:name="Colorful Shading Accent 3" w:semiHidden="0" w:uiPriority="71" w:unhideWhenUsed="0"/>
-    <w:lsdException w:name="Colorful List Accent 3" w:semiHidden="0" w:uiPriority="72" w:unhideWhenUsed="0"/>
-    <w:lsdException w:name="Colorful Grid Accent 3" w:semiHidden="0" w:uiPriority="73" w:unhideWhenUsed="0"/>
-    <w:lsdException w:name="Light Shading Accent 4" w:semiHidden="0" w:uiPriority="60" w:unhideWhenUsed="0"/>
-    <w:lsdException w:name="Light List Accent 4" w:semiHidden="0" w:uiPriority="61" w:unhideWhenUsed="0"/>
-    <w:lsdException w:name="Light Grid Accent 4" w:semiHidden="0" w:uiPriority="62" w:unhideWhenUsed="0"/>
-    <w:lsdException w:name="Medium Shading 1 Accent 4" w:semiHidden="0" w:uiPriority="63" w:unhideWhenUsed="0"/>
-    <w:lsdException w:name="Medium Shading 2 Accent 4" w:semiHidden="0" w:uiPriority="64" w:unhideWhenUsed="0"/>
-    <w:lsdException w:name="Medium List 1 Accent 4" w:semiHidden="0" w:uiPriority="65" w:unhideWhenUsed="0"/>
-    <w:lsdException w:name="Medium List 2 Accent 4" w:semiHidden="0" w:uiPriority="66" w:unhideWhenUsed="0"/>
-    <w:lsdException w:name="Medium Grid 1 Accent 4" w:semiHidden="0" w:uiPriority="67" w:unhideWhenUsed="0"/>
-    <w:lsdException w:name="Medium Grid 2 Accent 4" w:semiHidden="0" w:uiPriority="68" w:unhideWhenUsed="0"/>
-    <w:lsdException w:name="Medium Grid 3 Accent 4" w:semiHidden="0" w:uiPriority="69" w:unhideWhenUsed="0"/>
-    <w:lsdException w:name="Dark List Accent 4" w:semiHidden="0" w:uiPriority="70" w:unhideWhenUsed="0"/>
-    <w:lsdException w:name="Colorful Shading Accent 4" w:semiHidden="0" w:uiPriority="71" w:unhideWhenUsed="0"/>
-    <w:lsdException w:name="Colorful List Accent 4" w:semiHidden="0" w:uiPriority="72" w:unhideWhenUsed="0"/>
-    <w:lsdException w:name="Colorful Grid Accent 4" w:semiHidden="0" w:uiPriority="73" w:unhideWhenUsed="0"/>
-    <w:lsdException w:name="Light Shading Accent 5" w:semiHidden="0" w:uiPriority="60" w:unhideWhenUsed="0"/>
-    <w:lsdException w:name="Light List Accent 5" w:semiHidden="0" w:uiPriority="61" w:unhideWhenUsed="0"/>
-    <w:lsdException w:name="Light Grid Accent 5" w:semiHidden="0" w:uiPriority="62" w:unhideWhenUsed="0"/>
-    <w:lsdException w:name="Medium Shading 1 Accent 5" w:semiHidden="0" w:uiPriority="63" w:unhideWhenUsed="0"/>
-    <w:lsdException w:name="Medium Shading 2 Accent 5" w:semiHidden="0" w:uiPriority="64" w:unhideWhenUsed="0"/>
-    <w:lsdException w:name="Medium List 1 Accent 5" w:semiHidden="0" w:uiPriority="65" w:unhideWhenUsed="0"/>
-    <w:lsdException w:name="Medium List 2 Accent 5" w:semiHidden="0" w:uiPriority="66" w:unhideWhenUsed="0"/>
-    <w:lsdException w:name="Medium Grid 1 Accent 5" w:semiHidden="0" w:uiPriority="67" w:unhideWhenUsed="0"/>
-    <w:lsdException w:name="Medium Grid 2 Accent 5" w:semiHidden="0" w:uiPriority="68" w:unhideWhenUsed="0"/>
-    <w:lsdException w:name="Medium Grid 3 Accent 5" w:semiHidden="0" w:uiPriority="69" w:unhideWhenUsed="0"/>
-    <w:lsdException w:name="Dark List Accent 5" w:semiHidden="0" w:uiPriority="70" w:unhideWhenUsed="0"/>
-    <w:lsdException w:name="Colorful Shading Accent 5" w:semiHidden="0" w:uiPriority="71" w:unhideWhenUsed="0"/>
-    <w:lsdException w:name="Colorful List Accent 5" w:semiHidden="0" w:uiPriority="72" w:unhideWhenUsed="0"/>
-    <w:lsdException w:name="Colorful Grid Accent 5" w:semiHidden="0" w:uiPriority="73" w:unhideWhenUsed="0"/>
-    <w:lsdException w:name="Light Shading Accent 6" w:semiHidden="0" w:uiPriority="60" w:unhideWhenUsed="0"/>
-    <w:lsdException w:name="Light List Accent 6" w:semiHidden="0" w:uiPriority="61" w:unhideWhenUsed="0"/>
-    <w:lsdException w:name="Light Grid Accent 6" w:semiHidden="0" w:uiPriority="62" w:unhideWhenUsed="0"/>
-    <w:lsdException w:name="Medium Shading 1 Accent 6" w:semiHidden="0" w:uiPriority="63" w:unhideWhenUsed="0"/>
-    <w:lsdException w:name="Medium Shading 2 Accent 6" w:semiHidden="0" w:uiPriority="64" w:unhideWhenUsed="0"/>
-    <w:lsdException w:name="Medium List 1 Accent 6" w:semiHidden="0" w:uiPriority="65" w:unhideWhenUsed="0"/>
-    <w:lsdException w:name="Medium List 2 Accent 6" w:semiHidden="0" w:uiPriority="66" w:unhideWhenUsed="0"/>
-    <w:lsdException w:name="Medium Grid 1 Accent 6" w:semiHidden="0" w:uiPriority="67" w:unhideWhenUsed="0"/>
-    <w:lsdException w:name="Medium Grid 2 Accent 6" w:semiHidden="0" w:uiPriority="68" w:unhideWhenUsed="0"/>
-    <w:lsdException w:name="Medium Grid 3 Accent 6" w:semiHidden="0" w:uiPriority="69" w:unhideWhenUsed="0"/>
-    <w:lsdException w:name="Dark List Accent 6" w:semiHidden="0" w:uiPriority="70" w:unhideWhenUsed="0"/>
-    <w:lsdException w:name="Colorful Shading Accent 6" w:semiHidden="0" w:uiPriority="71" w:unhideWhenUsed="0"/>
-    <w:lsdException w:name="Colorful List Accent 6" w:semiHidden="0" w:uiPriority="72" w:unhideWhenUsed="0"/>
-    <w:lsdException w:name="Colorful Grid Accent 6" w:semiHidden="0" w:uiPriority="73" w:unhideWhenUsed="0"/>
-    <w:lsdException w:name="Subtle Emphasis" w:semiHidden="0" w:uiPriority="19" w:unhideWhenUsed="0" w:qFormat="1"/>
-    <w:lsdException w:name="Intense Emphasis" w:semiHidden="0" w:uiPriority="21" w:unhideWhenUsed="0" w:qFormat="1"/>
-    <w:lsdException w:name="Subtle Reference" w:semiHidden="0" w:uiPriority="31" w:unhideWhenUsed="0" w:qFormat="1"/>
-    <w:lsdException w:name="Intense Reference" w:semiHidden="0" w:uiPriority="32" w:unhideWhenUsed="0" w:qFormat="1"/>
-    <w:lsdException w:name="Book Title" w:semiHidden="0" w:uiPriority="33" w:unhideWhenUsed="0" w:qFormat="1"/>
-    <w:lsdException w:name="Bibliography" w:uiPriority="37"/>
-    <w:lsdException w:name="TOC Heading" w:uiPriority="39" w:qFormat="1"/>
+  <w:latentStyles w:defLockedState="0" w:defUIPriority="99" w:defSemiHidden="0" w:defUnhideWhenUsed="0" w:defQFormat="0" w:count="371">
+    <w:lsdException w:name="Normal" w:uiPriority="0" w:qFormat="1"/>
+    <w:lsdException w:name="heading 1" w:uiPriority="0" w:qFormat="1"/>
+    <w:lsdException w:name="heading 2" w:semiHidden="1" w:uiPriority="9" w:unhideWhenUsed="1" w:qFormat="1"/>
+    <w:lsdException w:name="heading 3" w:semiHidden="1" w:uiPriority="9" w:unhideWhenUsed="1" w:qFormat="1"/>
+    <w:lsdException w:name="heading 4" w:semiHidden="1" w:uiPriority="9" w:unhideWhenUsed="1" w:qFormat="1"/>
+    <w:lsdException w:name="heading 5" w:semiHidden="1" w:uiPriority="9" w:unhideWhenUsed="1" w:qFormat="1"/>
+    <w:lsdException w:name="heading 6" w:semiHidden="1" w:uiPriority="9" w:unhideWhenUsed="1" w:qFormat="1"/>
+    <w:lsdException w:name="heading 7" w:semiHidden="1" w:uiPriority="9" w:unhideWhenUsed="1" w:qFormat="1"/>
+    <w:lsdException w:name="heading 8" w:semiHidden="1" w:uiPriority="9" w:unhideWhenUsed="1" w:qFormat="1"/>
+    <w:lsdException w:name="heading 9" w:semiHidden="1" w:uiPriority="9" w:unhideWhenUsed="1" w:qFormat="1"/>
+    <w:lsdException w:name="index 1" w:semiHidden="1" w:unhideWhenUsed="1"/>
+    <w:lsdException w:name="index 2" w:semiHidden="1" w:unhideWhenUsed="1"/>
+    <w:lsdException w:name="index 3" w:semiHidden="1" w:unhideWhenUsed="1"/>
+    <w:lsdException w:name="index 4" w:semiHidden="1" w:unhideWhenUsed="1"/>
+    <w:lsdException w:name="index 5" w:semiHidden="1" w:unhideWhenUsed="1"/>
+    <w:lsdException w:name="index 6" w:semiHidden="1" w:unhideWhenUsed="1"/>
+    <w:lsdException w:name="index 7" w:semiHidden="1" w:unhideWhenUsed="1"/>
+    <w:lsdException w:name="index 8" w:semiHidden="1" w:unhideWhenUsed="1"/>
+    <w:lsdException w:name="index 9" w:semiHidden="1" w:unhideWhenUsed="1"/>
+    <w:lsdException w:name="toc 1" w:semiHidden="1" w:uiPriority="39" w:unhideWhenUsed="1"/>
+    <w:lsdException w:name="toc 2" w:semiHidden="1" w:uiPriority="39" w:unhideWhenUsed="1"/>
+    <w:lsdException w:name="toc 3" w:semiHidden="1" w:uiPriority="39" w:unhideWhenUsed="1"/>
+    <w:lsdException w:name="toc 4" w:semiHidden="1" w:uiPriority="39" w:unhideWhenUsed="1"/>
+    <w:lsdException w:name="toc 5" w:semiHidden="1" w:uiPriority="39" w:unhideWhenUsed="1"/>
+    <w:lsdException w:name="toc 6" w:semiHidden="1" w:uiPriority="39" w:unhideWhenUsed="1"/>
+    <w:lsdException w:name="toc 7" w:semiHidden="1" w:uiPriority="39" w:unhideWhenUsed="1"/>
+    <w:lsdException w:name="toc 8" w:semiHidden="1" w:uiPriority="39" w:unhideWhenUsed="1"/>
+    <w:lsdException w:name="toc 9" w:semiHidden="1" w:uiPriority="39" w:unhideWhenUsed="1"/>
+    <w:lsdException w:name="Normal Indent" w:semiHidden="1" w:unhideWhenUsed="1"/>
+    <w:lsdException w:name="footnote text" w:semiHidden="1" w:unhideWhenUsed="1"/>
+    <w:lsdException w:name="annotation text" w:semiHidden="1" w:unhideWhenUsed="1"/>
+    <w:lsdException w:name="header" w:semiHidden="1" w:uiPriority="0" w:unhideWhenUsed="1"/>
+    <w:lsdException w:name="footer" w:semiHidden="1" w:unhideWhenUsed="1"/>
+    <w:lsdException w:name="index heading" w:semiHidden="1" w:unhideWhenUsed="1"/>
+    <w:lsdException w:name="caption" w:semiHidden="1" w:uiPriority="35" w:unhideWhenUsed="1" w:qFormat="1"/>
+    <w:lsdException w:name="table of figures" w:semiHidden="1" w:unhideWhenUsed="1"/>
+    <w:lsdException w:name="envelope address" w:semiHidden="1" w:unhideWhenUsed="1"/>
+    <w:lsdException w:name="envelope return" w:semiHidden="1" w:unhideWhenUsed="1"/>
+    <w:lsdException w:name="footnote reference" w:semiHidden="1" w:unhideWhenUsed="1"/>
+    <w:lsdException w:name="annotation reference" w:semiHidden="1" w:unhideWhenUsed="1"/>
+    <w:lsdException w:name="line number" w:semiHidden="1" w:unhideWhenUsed="1"/>
+    <w:lsdException w:name="page number" w:semiHidden="1" w:unhideWhenUsed="1"/>
+    <w:lsdException w:name="endnote reference" w:semiHidden="1" w:unhideWhenUsed="1"/>
+    <w:lsdException w:name="endnote text" w:semiHidden="1" w:unhideWhenUsed="1"/>
+    <w:lsdException w:name="table of authorities" w:semiHidden="1" w:unhideWhenUsed="1"/>
+    <w:lsdException w:name="macro" w:semiHidden="1" w:unhideWhenUsed="1"/>
+    <w:lsdException w:name="toa heading" w:semiHidden="1" w:unhideWhenUsed="1"/>
+    <w:lsdException w:name="List" w:semiHidden="1" w:unhideWhenUsed="1"/>
+    <w:lsdException w:name="List Bullet" w:semiHidden="1" w:unhideWhenUsed="1"/>
+    <w:lsdException w:name="List Number" w:semiHidden="1" w:unhideWhenUsed="1"/>
+    <w:lsdException w:name="List 2" w:semiHidden="1" w:unhideWhenUsed="1"/>
+    <w:lsdException w:name="List 3" w:semiHidden="1" w:unhideWhenUsed="1"/>
+    <w:lsdException w:name="List 4" w:semiHidden="1" w:unhideWhenUsed="1"/>
+    <w:lsdException w:name="List 5" w:semiHidden="1" w:unhideWhenUsed="1"/>
+    <w:lsdException w:name="List Bullet 2" w:semiHidden="1" w:unhideWhenUsed="1"/>
+    <w:lsdException w:name="List Bullet 3" w:semiHidden="1" w:unhideWhenUsed="1"/>
+    <w:lsdException w:name="List Bullet 4" w:semiHidden="1" w:unhideWhenUsed="1"/>
+    <w:lsdException w:name="List Bullet 5" w:semiHidden="1" w:unhideWhenUsed="1"/>
+    <w:lsdException w:name="List Number 2" w:semiHidden="1" w:unhideWhenUsed="1"/>
+    <w:lsdException w:name="List Number 3" w:semiHidden="1" w:unhideWhenUsed="1"/>
+    <w:lsdException w:name="List Number 4" w:semiHidden="1" w:unhideWhenUsed="1"/>
+    <w:lsdException w:name="List Number 5" w:semiHidden="1" w:unhideWhenUsed="1"/>
+    <w:lsdException w:name="Title" w:uiPriority="10" w:qFormat="1"/>
+    <w:lsdException w:name="Closing" w:semiHidden="1" w:unhideWhenUsed="1"/>
+    <w:lsdException w:name="Signature" w:semiHidden="1" w:unhideWhenUsed="1"/>
+    <w:lsdException w:name="Default Paragraph Font" w:semiHidden="1" w:uiPriority="1" w:unhideWhenUsed="1"/>
+    <w:lsdException w:name="Body Text" w:semiHidden="1" w:uiPriority="0" w:unhideWhenUsed="1"/>
+    <w:lsdException w:name="Body Text Indent" w:semiHidden="1" w:unhideWhenUsed="1"/>
+    <w:lsdException w:name="List Continue" w:semiHidden="1" w:unhideWhenUsed="1"/>
+    <w:lsdException w:name="List Continue 2" w:semiHidden="1" w:unhideWhenUsed="1"/>
+    <w:lsdException w:name="List Continue 3" w:semiHidden="1" w:unhideWhenUsed="1"/>
+    <w:lsdException w:name="List Continue 4" w:semiHidden="1" w:unhideWhenUsed="1"/>
+    <w:lsdException w:name="List Continue 5" w:semiHidden="1" w:unhideWhenUsed="1"/>
+    <w:lsdException w:name="Message Header" w:semiHidden="1" w:unhideWhenUsed="1"/>
+    <w:lsdException w:name="Subtitle" w:uiPriority="11" w:qFormat="1"/>
+    <w:lsdException w:name="Salutation" w:semiHidden="1" w:unhideWhenUsed="1"/>
+    <w:lsdException w:name="Date" w:semiHidden="1" w:unhideWhenUsed="1"/>
+    <w:lsdException w:name="Body Text First Indent" w:semiHidden="1" w:unhideWhenUsed="1"/>
+    <w:lsdException w:name="Body Text First Indent 2" w:semiHidden="1" w:unhideWhenUsed="1"/>
+    <w:lsdException w:name="Note Heading" w:semiHidden="1" w:unhideWhenUsed="1"/>
+    <w:lsdException w:name="Body Text 2" w:semiHidden="1" w:unhideWhenUsed="1"/>
+    <w:lsdException w:name="Body Text 3" w:semiHidden="1" w:unhideWhenUsed="1"/>
+    <w:lsdException w:name="Body Text Indent 2" w:semiHidden="1" w:unhideWhenUsed="1"/>
+    <w:lsdException w:name="Body Text Indent 3" w:semiHidden="1" w:unhideWhenUsed="1"/>
+    <w:lsdException w:name="Block Text" w:semiHidden="1" w:unhideWhenUsed="1"/>
+    <w:lsdException w:name="Hyperlink" w:semiHidden="1" w:unhideWhenUsed="1"/>
+    <w:lsdException w:name="FollowedHyperlink" w:semiHidden="1" w:unhideWhenUsed="1"/>
+    <w:lsdException w:name="Strong" w:uiPriority="22" w:qFormat="1"/>
+    <w:lsdException w:name="Emphasis" w:uiPriority="20" w:qFormat="1"/>
+    <w:lsdException w:name="Document Map" w:semiHidden="1" w:unhideWhenUsed="1"/>
+    <w:lsdException w:name="Plain Text" w:semiHidden="1" w:unhideWhenUsed="1"/>
+    <w:lsdException w:name="E-mail Signature" w:semiHidden="1" w:unhideWhenUsed="1"/>
+    <w:lsdException w:name="HTML Top of Form" w:semiHidden="1" w:unhideWhenUsed="1"/>
+    <w:lsdException w:name="HTML Bottom of Form" w:semiHidden="1" w:unhideWhenUsed="1"/>
+    <w:lsdException w:name="Normal (Web)" w:semiHidden="1" w:unhideWhenUsed="1"/>
+    <w:lsdException w:name="HTML Acronym" w:semiHidden="1" w:unhideWhenUsed="1"/>
+    <w:lsdException w:name="HTML Address" w:semiHidden="1" w:unhideWhenUsed="1"/>
+    <w:lsdException w:name="HTML Cite" w:semiHidden="1" w:unhideWhenUsed="1"/>
+    <w:lsdException w:name="HTML Code" w:semiHidden="1" w:unhideWhenUsed="1"/>
+    <w:lsdException w:name="HTML Definition" w:semiHidden="1" w:unhideWhenUsed="1"/>
+    <w:lsdException w:name="HTML Keyboard" w:semiHidden="1" w:unhideWhenUsed="1"/>
+    <w:lsdException w:name="HTML Preformatted" w:semiHidden="1" w:unhideWhenUsed="1"/>
+    <w:lsdException w:name="HTML Sample" w:semiHidden="1" w:unhideWhenUsed="1"/>
+    <w:lsdException w:name="HTML Typewriter" w:semiHidden="1" w:unhideWhenUsed="1"/>
+    <w:lsdException w:name="HTML Variable" w:semiHidden="1" w:unhideWhenUsed="1"/>
+    <w:lsdException w:name="Normal Table" w:semiHidden="1" w:unhideWhenUsed="1"/>
+    <w:lsdException w:name="annotation subject" w:semiHidden="1" w:unhideWhenUsed="1"/>
+    <w:lsdException w:name="No List" w:semiHidden="1" w:unhideWhenUsed="1"/>
+    <w:lsdException w:name="Outline List 1" w:semiHidden="1" w:unhideWhenUsed="1"/>
+    <w:lsdException w:name="Outline List 2" w:semiHidden="1" w:unhideWhenUsed="1"/>
+    <w:lsdException w:name="Outline List 3" w:semiHidden="1" w:unhideWhenUsed="1"/>
+    <w:lsdException w:name="Table Simple 1" w:semiHidden="1" w:unhideWhenUsed="1"/>
+    <w:lsdException w:name="Table Simple 2" w:semiHidden="1" w:unhideWhenUsed="1"/>
+    <w:lsdException w:name="Table Simple 3" w:semiHidden="1" w:unhideWhenUsed="1"/>
+    <w:lsdException w:name="Table Classic 1" w:semiHidden="1" w:unhideWhenUsed="1"/>
+    <w:lsdException w:name="Table Classic 2" w:semiHidden="1" w:unhideWhenUsed="1"/>
+    <w:lsdException w:name="Table Classic 3" w:semiHidden="1" w:unhideWhenUsed="1"/>
+    <w:lsdException w:name="Table Classic 4" w:semiHidden="1" w:unhideWhenUsed="1"/>
+    <w:lsdException w:name="Table Colorful 1" w:semiHidden="1" w:unhideWhenUsed="1"/>
+    <w:lsdException w:name="Table Colorful 2" w:semiHidden="1" w:unhideWhenUsed="1"/>
+    <w:lsdException w:name="Table Colorful 3" w:semiHidden="1" w:unhideWhenUsed="1"/>
+    <w:lsdException w:name="Table Columns 1" w:semiHidden="1" w:unhideWhenUsed="1"/>
+    <w:lsdException w:name="Table Columns 2" w:semiHidden="1" w:unhideWhenUsed="1"/>
+    <w:lsdException w:name="Table Columns 3" w:semiHidden="1" w:unhideWhenUsed="1"/>
+    <w:lsdException w:name="Table Columns 4" w:semiHidden="1" w:unhideWhenUsed="1"/>
+    <w:lsdException w:name="Table Columns 5" w:semiHidden="1" w:unhideWhenUsed="1"/>
+    <w:lsdException w:name="Table Grid 1" w:semiHidden="1" w:unhideWhenUsed="1"/>
+    <w:lsdException w:name="Table Grid 2" w:semiHidden="1" w:unhideWhenUsed="1"/>
+    <w:lsdException w:name="Table Grid 3" w:semiHidden="1" w:unhideWhenUsed="1"/>
+    <w:lsdException w:name="Table Grid 4" w:semiHidden="1" w:unhideWhenUsed="1"/>
+    <w:lsdException w:name="Table Grid 5" w:semiHidden="1" w:unhideWhenUsed="1"/>
+    <w:lsdException w:name="Table Grid 6" w:semiHidden="1" w:unhideWhenUsed="1"/>
+    <w:lsdException w:name="Table Grid 7" w:semiHidden="1" w:unhideWhenUsed="1"/>
+    <w:lsdException w:name="Table Grid 8" w:semiHidden="1" w:unhideWhenUsed="1"/>
+    <w:lsdException w:name="Table List 1" w:semiHidden="1" w:unhideWhenUsed="1"/>
+    <w:lsdException w:name="Table List 2" w:semiHidden="1" w:unhideWhenUsed="1"/>
+    <w:lsdException w:name="Table List 3" w:semiHidden="1" w:unhideWhenUsed="1"/>
+    <w:lsdException w:name="Table List 4" w:semiHidden="1" w:unhideWhenUsed="1"/>
+    <w:lsdException w:name="Table List 5" w:semiHidden="1" w:unhideWhenUsed="1"/>
+    <w:lsdException w:name="Table List 6" w:semiHidden="1" w:unhideWhenUsed="1"/>
+    <w:lsdException w:name="Table List 7" w:semiHidden="1" w:unhideWhenUsed="1"/>
+    <w:lsdException w:name="Table List 8" w:semiHidden="1" w:unhideWhenUsed="1"/>
+    <w:lsdException w:name="Table 3D effects 1" w:semiHidden="1" w:unhideWhenUsed="1"/>
+    <w:lsdException w:name="Table 3D effects 2" w:semiHidden="1" w:unhideWhenUsed="1"/>
+    <w:lsdException w:name="Table 3D effects 3" w:semiHidden="1" w:unhideWhenUsed="1"/>
+    <w:lsdException w:name="Table Contemporary" w:semiHidden="1" w:unhideWhenUsed="1"/>
+    <w:lsdException w:name="Table Elegant" w:semiHidden="1" w:unhideWhenUsed="1"/>
+    <w:lsdException w:name="Table Professional" w:semiHidden="1" w:unhideWhenUsed="1"/>
+    <w:lsdException w:name="Table Subtle 1" w:semiHidden="1" w:unhideWhenUsed="1"/>
+    <w:lsdException w:name="Table Subtle 2" w:semiHidden="1" w:unhideWhenUsed="1"/>
+    <w:lsdException w:name="Table Web 1" w:semiHidden="1" w:unhideWhenUsed="1"/>
+    <w:lsdException w:name="Table Web 2" w:semiHidden="1" w:unhideWhenUsed="1"/>
+    <w:lsdException w:name="Table Web 3" w:semiHidden="1" w:unhideWhenUsed="1"/>
+    <w:lsdException w:name="Balloon Text" w:semiHidden="1" w:unhideWhenUsed="1"/>
+    <w:lsdException w:name="Table Grid" w:uiPriority="39"/>
+    <w:lsdException w:name="Table Theme" w:semiHidden="1" w:unhideWhenUsed="1"/>
+    <w:lsdException w:name="Placeholder Text" w:semiHidden="1"/>
+    <w:lsdException w:name="No Spacing" w:uiPriority="1" w:qFormat="1"/>
+    <w:lsdException w:name="Light Shading" w:uiPriority="60"/>
+    <w:lsdException w:name="Light List" w:uiPriority="61"/>
+    <w:lsdException w:name="Light Grid" w:uiPriority="62"/>
+    <w:lsdException w:name="Medium Shading 1" w:uiPriority="63"/>
+    <w:lsdException w:name="Medium Shading 2" w:uiPriority="64"/>
+    <w:lsdException w:name="Medium List 1" w:uiPriority="65"/>
+    <w:lsdException w:name="Medium List 2" w:uiPriority="66"/>
+    <w:lsdException w:name="Medium Grid 1" w:uiPriority="67"/>
+    <w:lsdException w:name="Medium Grid 2" w:uiPriority="68"/>
+    <w:lsdException w:name="Medium Grid 3" w:uiPriority="69"/>
+    <w:lsdException w:name="Dark List" w:uiPriority="70"/>
+    <w:lsdException w:name="Colorful Shading" w:uiPriority="71"/>
+    <w:lsdException w:name="Colorful List" w:uiPriority="72"/>
+    <w:lsdException w:name="Colorful Grid" w:uiPriority="73"/>
+    <w:lsdException w:name="Light Shading Accent 1" w:uiPriority="60"/>
+    <w:lsdException w:name="Light List Accent 1" w:uiPriority="61"/>
+    <w:lsdException w:name="Light Grid Accent 1" w:uiPriority="62"/>
+    <w:lsdException w:name="Medium Shading 1 Accent 1" w:uiPriority="63"/>
+    <w:lsdException w:name="Medium Shading 2 Accent 1" w:uiPriority="64"/>
+    <w:lsdException w:name="Medium List 1 Accent 1" w:uiPriority="65"/>
+    <w:lsdException w:name="Revision" w:semiHidden="1"/>
+    <w:lsdException w:name="List Paragraph" w:uiPriority="34" w:qFormat="1"/>
+    <w:lsdException w:name="Quote" w:uiPriority="29" w:qFormat="1"/>
+    <w:lsdException w:name="Intense Quote" w:uiPriority="30" w:qFormat="1"/>
+    <w:lsdException w:name="Medium List 2 Accent 1" w:uiPriority="66"/>
+    <w:lsdException w:name="Medium Grid 1 Accent 1" w:uiPriority="67"/>
+    <w:lsdException w:name="Medium Grid 2 Accent 1" w:uiPriority="68"/>
+    <w:lsdException w:name="Medium Grid 3 Accent 1" w:uiPriority="69"/>
+    <w:lsdException w:name="Dark List Accent 1" w:uiPriority="70"/>
+    <w:lsdException w:name="Colorful Shading Accent 1" w:uiPriority="71"/>
+    <w:lsdException w:name="Colorful List Accent 1" w:uiPriority="72"/>
+    <w:lsdException w:name="Colorful Grid Accent 1" w:uiPriority="73"/>
+    <w:lsdException w:name="Light Shading Accent 2" w:uiPriority="60"/>
+    <w:lsdException w:name="Light List Accent 2" w:uiPriority="61"/>
+    <w:lsdException w:name="Light Grid Accent 2" w:uiPriority="62"/>
+    <w:lsdException w:name="Medium Shading 1 Accent 2" w:uiPriority="63"/>
+    <w:lsdException w:name="Medium Shading 2 Accent 2" w:uiPriority="64"/>
+    <w:lsdException w:name="Medium List 1 Accent 2" w:uiPriority="65"/>
+    <w:lsdException w:name="Medium List 2 Accent 2" w:uiPriority="66"/>
+    <w:lsdException w:name="Medium Grid 1 Accent 2" w:uiPriority="67"/>
+    <w:lsdException w:name="Medium Grid 2 Accent 2" w:uiPriority="68"/>
+    <w:lsdException w:name="Medium Grid 3 Accent 2" w:uiPriority="69"/>
+    <w:lsdException w:name="Dark List Accent 2" w:uiPriority="70"/>
+    <w:lsdException w:name="Colorful Shading Accent 2" w:uiPriority="71"/>
+    <w:lsdException w:name="Colorful List Accent 2" w:uiPriority="72"/>
+    <w:lsdException w:name="Colorful Grid Accent 2" w:uiPriority="73"/>
+    <w:lsdException w:name="Light Shading Accent 3" w:uiPriority="60"/>
+    <w:lsdException w:name="Light List Accent 3" w:uiPriority="61"/>
+    <w:lsdException w:name="Light Grid Accent 3" w:uiPriority="62"/>
+    <w:lsdException w:name="Medium Shading 1 Accent 3" w:uiPriority="63"/>
+    <w:lsdException w:name="Medium Shading 2 Accent 3" w:uiPriority="64"/>
+    <w:lsdException w:name="Medium List 1 Accent 3" w:uiPriority="65"/>
+    <w:lsdException w:name="Medium List 2 Accent 3" w:uiPriority="66"/>
+    <w:lsdException w:name="Medium Grid 1 Accent 3" w:uiPriority="67"/>
+    <w:lsdException w:name="Medium Grid 2 Accent 3" w:uiPriority="68"/>
+    <w:lsdException w:name="Medium Grid 3 Accent 3" w:uiPriority="69"/>
+    <w:lsdException w:name="Dark List Accent 3" w:uiPriority="70"/>
+    <w:lsdException w:name="Colorful Shading Accent 3" w:uiPriority="71"/>
+    <w:lsdException w:name="Colorful List Accent 3" w:uiPriority="72"/>
+    <w:lsdException w:name="Colorful Grid Accent 3" w:uiPriority="73"/>
+    <w:lsdException w:name="Light Shading Accent 4" w:uiPriority="60"/>
+    <w:lsdException w:name="Light List Accent 4" w:uiPriority="61"/>
+    <w:lsdException w:name="Light Grid Accent 4" w:uiPriority="62"/>
+    <w:lsdException w:name="Medium Shading 1 Accent 4" w:uiPriority="63"/>
+    <w:lsdException w:name="Medium Shading 2 Accent 4" w:uiPriority="64"/>
+    <w:lsdException w:name="Medium List 1 Accent 4" w:uiPriority="65"/>
+    <w:lsdException w:name="Medium List 2 Accent 4" w:uiPriority="66"/>
+    <w:lsdException w:name="Medium Grid 1 Accent 4" w:uiPriority="67"/>
+    <w:lsdException w:name="Medium Grid 2 Accent 4" w:uiPriority="68"/>
+    <w:lsdException w:name="Medium Grid 3 Accent 4" w:uiPriority="69"/>
+    <w:lsdException w:name="Dark List Accent 4" w:uiPriority="70"/>
+    <w:lsdException w:name="Colorful Shading Accent 4" w:uiPriority="71"/>
+    <w:lsdException w:name="Colorful List Accent 4" w:uiPriority="72"/>
+    <w:lsdException w:name="Colorful Grid Accent 4" w:uiPriority="73"/>
+    <w:lsdException w:name="Light Shading Accent 5" w:uiPriority="60"/>
+    <w:lsdException w:name="Light List Accent 5" w:uiPriority="61"/>
+    <w:lsdException w:name="Light Grid Accent 5" w:uiPriority="62"/>
+    <w:lsdException w:name="Medium Shading 1 Accent 5" w:uiPriority="63"/>
+    <w:lsdException w:name="Medium Shading 2 Accent 5" w:uiPriority="64"/>
+    <w:lsdException w:name="Medium List 1 Accent 5" w:uiPriority="65"/>
+    <w:lsdException w:name="Medium List 2 Accent 5" w:uiPriority="66"/>
+    <w:lsdException w:name="Medium Grid 1 Accent 5" w:uiPriority="67"/>
+    <w:lsdException w:name="Medium Grid 2 Accent 5" w:uiPriority="68"/>
+    <w:lsdException w:name="Medium Grid 3 Accent 5" w:uiPriority="69"/>
+    <w:lsdException w:name="Dark List Accent 5" w:uiPriority="70"/>
+    <w:lsdException w:name="Colorful Shading Accent 5" w:uiPriority="71"/>
+    <w:lsdException w:name="Colorful List Accent 5" w:uiPriority="72"/>
+    <w:lsdException w:name="Colorful Grid Accent 5" w:uiPriority="73"/>
+    <w:lsdException w:name="Light Shading Accent 6" w:uiPriority="60"/>
+    <w:lsdException w:name="Light List Accent 6" w:uiPriority="61"/>
+    <w:lsdException w:name="Light Grid Accent 6" w:uiPriority="62"/>
+    <w:lsdException w:name="Medium Shading 1 Accent 6" w:uiPriority="63"/>
+    <w:lsdException w:name="Medium Shading 2 Accent 6" w:uiPriority="64"/>
+    <w:lsdException w:name="Medium List 1 Accent 6" w:uiPriority="65"/>
+    <w:lsdException w:name="Medium List 2 Accent 6" w:uiPriority="66"/>
+    <w:lsdException w:name="Medium Grid 1 Accent 6" w:uiPriority="67"/>
+    <w:lsdException w:name="Medium Grid 2 Accent 6" w:uiPriority="68"/>
+    <w:lsdException w:name="Medium Grid 3 Accent 6" w:uiPriority="69"/>
+    <w:lsdException w:name="Dark List Accent 6" w:uiPriority="70"/>
+    <w:lsdException w:name="Colorful Shading Accent 6" w:uiPriority="71"/>
+    <w:lsdException w:name="Colorful List Accent 6" w:uiPriority="72"/>
+    <w:lsdException w:name="Colorful Grid Accent 6" w:uiPriority="73"/>
+    <w:lsdException w:name="Subtle Emphasis" w:uiPriority="19" w:qFormat="1"/>
+    <w:lsdException w:name="Intense Emphasis" w:uiPriority="21" w:qFormat="1"/>
+    <w:lsdException w:name="Subtle Reference" w:uiPriority="31" w:qFormat="1"/>
+    <w:lsdException w:name="Intense Reference" w:uiPriority="32" w:qFormat="1"/>
+    <w:lsdException w:name="Book Title" w:uiPriority="33" w:qFormat="1"/>
+    <w:lsdException w:name="Bibliography" w:semiHidden="1" w:uiPriority="37" w:unhideWhenUsed="1"/>
+    <w:lsdException w:name="TOC Heading" w:semiHidden="1" w:uiPriority="39" w:unhideWhenUsed="1" w:qFormat="1"/>
+    <w:lsdException w:name="Plain Table 1" w:uiPriority="41"/>
+    <w:lsdException w:name="Plain Table 2" w:uiPriority="42"/>
+    <w:lsdException w:name="Plain Table 3" w:uiPriority="43"/>
+    <w:lsdException w:name="Plain Table 4" w:uiPriority="44"/>
+    <w:lsdException w:name="Plain Table 5" w:uiPriority="45"/>
+    <w:lsdException w:name="Grid Table Light" w:uiPriority="40"/>
+    <w:lsdException w:name="Grid Table 1 Light" w:uiPriority="46"/>
+    <w:lsdException w:name="Grid Table 2" w:uiPriority="47"/>
+    <w:lsdException w:name="Grid Table 3" w:uiPriority="48"/>
+    <w:lsdException w:name="Grid Table 4" w:uiPriority="49"/>
+    <w:lsdException w:name="Grid Table 5 Dark" w:uiPriority="50"/>
+    <w:lsdException w:name="Grid Table 6 Colorful" w:uiPriority="51"/>
+    <w:lsdException w:name="Grid Table 7 Colorful" w:uiPriority="52"/>
+    <w:lsdException w:name="Grid Table 1 Light Accent 1" w:uiPriority="46"/>
+    <w:lsdException w:name="Grid Table 2 Accent 1" w:uiPriority="47"/>
+    <w:lsdException w:name="Grid Table 3 Accent 1" w:uiPriority="48"/>
+    <w:lsdException w:name="Grid Table 4 Accent 1" w:uiPriority="49"/>
+    <w:lsdException w:name="Grid Table 5 Dark Accent 1" w:uiPriority="50"/>
+    <w:lsdException w:name="Grid Table 6 Colorful Accent 1" w:uiPriority="51"/>
+    <w:lsdException w:name="Grid Table 7 Colorful Accent 1" w:uiPriority="52"/>
+    <w:lsdException w:name="Grid Table 1 Light Accent 2" w:uiPriority="46"/>
+    <w:lsdException w:name="Grid Table 2 Accent 2" w:uiPriority="47"/>
+    <w:lsdException w:name="Grid Table 3 Accent 2" w:uiPriority="48"/>
+    <w:lsdException w:name="Grid Table 4 Accent 2" w:uiPriority="49"/>
+    <w:lsdException w:name="Grid Table 5 Dark Accent 2" w:uiPriority="50"/>
+    <w:lsdException w:name="Grid Table 6 Colorful Accent 2" w:uiPriority="51"/>
+    <w:lsdException w:name="Grid Table 7 Colorful Accent 2" w:uiPriority="52"/>
+    <w:lsdException w:name="Grid Table 1 Light Accent 3" w:uiPriority="46"/>
+    <w:lsdException w:name="Grid Table 2 Accent 3" w:uiPriority="47"/>
+    <w:lsdException w:name="Grid Table 3 Accent 3" w:uiPriority="48"/>
+    <w:lsdException w:name="Grid Table 4 Accent 3" w:uiPriority="49"/>
+    <w:lsdException w:name="Grid Table 5 Dark Accent 3" w:uiPriority="50"/>
+    <w:lsdException w:name="Grid Table 6 Colorful Accent 3" w:uiPriority="51"/>
+    <w:lsdException w:name="Grid Table 7 Colorful Accent 3" w:uiPriority="52"/>
+    <w:lsdException w:name="Grid Table 1 Light Accent 4" w:uiPriority="46"/>
+    <w:lsdException w:name="Grid Table 2 Accent 4" w:uiPriority="47"/>
+    <w:lsdException w:name="Grid Table 3 Accent 4" w:uiPriority="48"/>
+    <w:lsdException w:name="Grid Table 4 Accent 4" w:uiPriority="49"/>
+    <w:lsdException w:name="Grid Table 5 Dark Accent 4" w:uiPriority="50"/>
+    <w:lsdException w:name="Grid Table 6 Colorful Accent 4" w:uiPriority="51"/>
+    <w:lsdException w:name="Grid Table 7 Colorful Accent 4" w:uiPriority="52"/>
+    <w:lsdException w:name="Grid Table 1 Light Accent 5" w:uiPriority="46"/>
+    <w:lsdException w:name="Grid Table 2 Accent 5" w:uiPriority="47"/>
+    <w:lsdException w:name="Grid Table 3 Accent 5" w:uiPriority="48"/>
+    <w:lsdException w:name="Grid Table 4 Accent 5" w:uiPriority="49"/>
+    <w:lsdException w:name="Grid Table 5 Dark Accent 5" w:uiPriority="50"/>
+    <w:lsdException w:name="Grid Table 6 Colorful Accent 5" w:uiPriority="51"/>
+    <w:lsdException w:name="Grid Table 7 Colorful Accent 5" w:uiPriority="52"/>
+    <w:lsdException w:name="Grid Table 1 Light Accent 6" w:uiPriority="46"/>
+    <w:lsdException w:name="Grid Table 2 Accent 6" w:uiPriority="47"/>
+    <w:lsdException w:name="Grid Table 3 Accent 6" w:uiPriority="48"/>
+    <w:lsdException w:name="Grid Table 4 Accent 6" w:uiPriority="49"/>
+    <w:lsdException w:name="Grid Table 5 Dark Accent 6" w:uiPriority="50"/>
+    <w:lsdException w:name="Grid Table 6 Colorful Accent 6" w:uiPriority="51"/>
+    <w:lsdException w:name="Grid Table 7 Colorful Accent 6" w:uiPriority="52"/>
+    <w:lsdException w:name="List Table 1 Light" w:uiPriority="46"/>
+    <w:lsdException w:name="List Table 2" w:uiPriority="47"/>
+    <w:lsdException w:name="List Table 3" w:uiPriority="48"/>
+    <w:lsdException w:name="List Table 4" w:uiPriority="49"/>
+    <w:lsdException w:name="List Table 5 Dark" w:uiPriority="50"/>
+    <w:lsdException w:name="List Table 6 Colorful" w:uiPriority="51"/>
+    <w:lsdException w:name="List Table 7 Colorful" w:uiPriority="52"/>
+    <w:lsdException w:name="List Table 1 Light Accent 1" w:uiPriority="46"/>
+    <w:lsdException w:name="List Table 2 Accent 1" w:uiPriority="47"/>
+    <w:lsdException w:name="List Table 3 Accent 1" w:uiPriority="48"/>
+    <w:lsdException w:name="List Table 4 Accent 1" w:uiPriority="49"/>
+    <w:lsdException w:name="List Table 5 Dark Accent 1" w:uiPriority="50"/>
+    <w:lsdException w:name="List Table 6 Colorful Accent 1" w:uiPriority="51"/>
+    <w:lsdException w:name="List Table 7 Colorful Accent 1" w:uiPriority="52"/>
+    <w:lsdException w:name="List Table 1 Light Accent 2" w:uiPriority="46"/>
+    <w:lsdException w:name="List Table 2 Accent 2" w:uiPriority="47"/>
+    <w:lsdException w:name="List Table 3 Accent 2" w:uiPriority="48"/>
+    <w:lsdException w:name="List Table 4 Accent 2" w:uiPriority="49"/>
+    <w:lsdException w:name="List Table 5 Dark Accent 2" w:uiPriority="50"/>
+    <w:lsdException w:name="List Table 6 Colorful Accent 2" w:uiPriority="51"/>
+    <w:lsdException w:name="List Table 7 Colorful Accent 2" w:uiPriority="52"/>
+    <w:lsdException w:name="List Table 1 Light Accent 3" w:uiPriority="46"/>
+    <w:lsdException w:name="List Table 2 Accent 3" w:uiPriority="47"/>
+    <w:lsdException w:name="List Table 3 Accent 3" w:uiPriority="48"/>
+    <w:lsdException w:name="List Table 4 Accent 3" w:uiPriority="49"/>
+    <w:lsdException w:name="List Table 5 Dark Accent 3" w:uiPriority="50"/>
+    <w:lsdException w:name="List Table 6 Colorful Accent 3" w:uiPriority="51"/>
+    <w:lsdException w:name="List Table 7 Colorful Accent 3" w:uiPriority="52"/>
+    <w:lsdException w:name="List Table 1 Light Accent 4" w:uiPriority="46"/>
+    <w:lsdException w:name="List Table 2 Accent 4" w:uiPriority="47"/>
+    <w:lsdException w:name="List Table 3 Accent 4" w:uiPriority="48"/>
+    <w:lsdException w:name="List Table 4 Accent 4" w:uiPriority="49"/>
+    <w:lsdException w:name="List Table 5 Dark Accent 4" w:uiPriority="50"/>
+    <w:lsdException w:name="List Table 6 Colorful Accent 4" w:uiPriority="51"/>
+    <w:lsdException w:name="List Table 7 Colorful Accent 4" w:uiPriority="52"/>
+    <w:lsdException w:name="List Table 1 Light Accent 5" w:uiPriority="46"/>
+    <w:lsdException w:name="List Table 2 Accent 5" w:uiPriority="47"/>
+    <w:lsdException w:name="List Table 3 Accent 5" w:uiPriority="48"/>
+    <w:lsdException w:name="List Table 4 Accent 5" w:uiPriority="49"/>
+    <w:lsdException w:name="List Table 5 Dark Accent 5" w:uiPriority="50"/>
+    <w:lsdException w:name="List Table 6 Colorful Accent 5" w:uiPriority="51"/>
+    <w:lsdException w:name="List Table 7 Colorful Accent 5" w:uiPriority="52"/>
+    <w:lsdException w:name="List Table 1 Light Accent 6" w:uiPriority="46"/>
+    <w:lsdException w:name="List Table 2 Accent 6" w:uiPriority="47"/>
+    <w:lsdException w:name="List Table 3 Accent 6" w:uiPriority="48"/>
+    <w:lsdException w:name="List Table 4 Accent 6" w:uiPriority="49"/>
+    <w:lsdException w:name="List Table 5 Dark Accent 6" w:uiPriority="50"/>
+    <w:lsdException w:name="List Table 6 Colorful Accent 6" w:uiPriority="51"/>
+    <w:lsdException w:name="List Table 7 Colorful Accent 6" w:uiPriority="52"/>
   </w:latentStyles>
   <w:style w:type="paragraph" w:default="1" w:styleId="Normal">
     <w:name w:val="Normal"/>
@@ -6533,7 +6147,7 @@
   <a:extraClrSchemeLst/>
   <a:extLst>
     <a:ext uri="{05A4C25C-085E-4340-85A3-A5531E510DB2}">
-      <thm15:themeFamily xmlns:thm15="http://schemas.microsoft.com/office/thememl/2012/main" xmlns="" name="Office Theme" id="{62F939B6-93AF-4DB8-9C6B-D6C7DFDC589F}" vid="{4A3C46E8-61CC-4603-A589-7422A47A8E4A}"/>
+      <thm15:themeFamily xmlns:thm15="http://schemas.microsoft.com/office/thememl/2012/main" name="Office Theme" id="{62F939B6-93AF-4DB8-9C6B-D6C7DFDC589F}" vid="{4A3C46E8-61CC-4603-A589-7422A47A8E4A}"/>
     </a:ext>
   </a:extLst>
 </a:theme>

</xml_diff>